<commit_message>
Changes on PART5 - Design
</commit_message>
<xml_diff>
--- a/documentation/DESIGN.docx
+++ b/documentation/DESIGN.docx
@@ -548,7 +548,39 @@
           <w:sz w:val="24"/>
           <w:szCs w:val="24"/>
         </w:rPr>
-        <w:t>Contains attributes such as passengerID, name, and contactInfo to store passenger information.</w:t>
+        <w:t xml:space="preserve">Contains attributes such as </w:t>
+      </w:r>
+      <w:proofErr w:type="spellStart"/>
+      <w:r>
+        <w:rPr>
+          <w:sz w:val="24"/>
+          <w:szCs w:val="24"/>
+        </w:rPr>
+        <w:t>passengerID</w:t>
+      </w:r>
+      <w:proofErr w:type="spellEnd"/>
+      <w:r>
+        <w:rPr>
+          <w:sz w:val="24"/>
+          <w:szCs w:val="24"/>
+        </w:rPr>
+        <w:t xml:space="preserve">, name, and </w:t>
+      </w:r>
+      <w:proofErr w:type="spellStart"/>
+      <w:r>
+        <w:rPr>
+          <w:sz w:val="24"/>
+          <w:szCs w:val="24"/>
+        </w:rPr>
+        <w:t>contactInfo</w:t>
+      </w:r>
+      <w:proofErr w:type="spellEnd"/>
+      <w:r>
+        <w:rPr>
+          <w:sz w:val="24"/>
+          <w:szCs w:val="24"/>
+        </w:rPr>
+        <w:t xml:space="preserve"> to store passenger information.</w:t>
       </w:r>
     </w:p>
     <w:p>
@@ -631,7 +663,23 @@
           <w:sz w:val="24"/>
           <w:szCs w:val="24"/>
         </w:rPr>
-        <w:t>Contains attributes such as adminID, username, and password to manage administrator accounts.</w:t>
+        <w:t xml:space="preserve">Contains attributes such as </w:t>
+      </w:r>
+      <w:proofErr w:type="spellStart"/>
+      <w:r>
+        <w:rPr>
+          <w:sz w:val="24"/>
+          <w:szCs w:val="24"/>
+        </w:rPr>
+        <w:t>adminID</w:t>
+      </w:r>
+      <w:proofErr w:type="spellEnd"/>
+      <w:r>
+        <w:rPr>
+          <w:sz w:val="24"/>
+          <w:szCs w:val="24"/>
+        </w:rPr>
+        <w:t>, username, and password to manage administrator accounts.</w:t>
       </w:r>
     </w:p>
     <w:p>
@@ -714,7 +762,23 @@
           <w:sz w:val="24"/>
           <w:szCs w:val="24"/>
         </w:rPr>
-        <w:t>Contains attributes such as flightID, airline, origin, destination, and schedule details.</w:t>
+        <w:t xml:space="preserve">Contains attributes such as </w:t>
+      </w:r>
+      <w:proofErr w:type="spellStart"/>
+      <w:r>
+        <w:rPr>
+          <w:sz w:val="24"/>
+          <w:szCs w:val="24"/>
+        </w:rPr>
+        <w:t>flightID</w:t>
+      </w:r>
+      <w:proofErr w:type="spellEnd"/>
+      <w:r>
+        <w:rPr>
+          <w:sz w:val="24"/>
+          <w:szCs w:val="24"/>
+        </w:rPr>
+        <w:t>, airline, origin, destination, and schedule details.</w:t>
       </w:r>
     </w:p>
     <w:p>
@@ -797,7 +861,39 @@
           <w:sz w:val="24"/>
           <w:szCs w:val="24"/>
         </w:rPr>
-        <w:t>Contains attributes like reservationID, passenger, flight, status, and bookingTime.</w:t>
+        <w:t xml:space="preserve">Contains attributes like </w:t>
+      </w:r>
+      <w:proofErr w:type="spellStart"/>
+      <w:r>
+        <w:rPr>
+          <w:sz w:val="24"/>
+          <w:szCs w:val="24"/>
+        </w:rPr>
+        <w:t>reservationID</w:t>
+      </w:r>
+      <w:proofErr w:type="spellEnd"/>
+      <w:r>
+        <w:rPr>
+          <w:sz w:val="24"/>
+          <w:szCs w:val="24"/>
+        </w:rPr>
+        <w:t xml:space="preserve">, passenger, flight, status, and </w:t>
+      </w:r>
+      <w:proofErr w:type="spellStart"/>
+      <w:r>
+        <w:rPr>
+          <w:sz w:val="24"/>
+          <w:szCs w:val="24"/>
+        </w:rPr>
+        <w:t>bookingTime</w:t>
+      </w:r>
+      <w:proofErr w:type="spellEnd"/>
+      <w:r>
+        <w:rPr>
+          <w:sz w:val="24"/>
+          <w:szCs w:val="24"/>
+        </w:rPr>
+        <w:t>.</w:t>
       </w:r>
     </w:p>
     <w:p>
@@ -1165,1067 +1261,556 @@
         <w:t>Traceability from requirements to detailed design model</w:t>
       </w:r>
     </w:p>
-    <w:tbl>
-      <w:tblPr>
-        <w:tblW w:w="9795" w:type="dxa"/>
-        <w:tblCellSpacing w:w="15" w:type="dxa"/>
-        <w:tblBorders>
-          <w:top w:val="single" w:sz="2" w:space="0" w:color="auto"/>
-          <w:left w:val="single" w:sz="2" w:space="0" w:color="auto"/>
-          <w:bottom w:val="single" w:sz="2" w:space="0" w:color="auto"/>
-          <w:right w:val="single" w:sz="2" w:space="0" w:color="auto"/>
-        </w:tblBorders>
-        <w:shd w:val="clear" w:color="auto" w:fill="444654"/>
-        <w:tblCellMar>
-          <w:top w:w="15" w:type="dxa"/>
-          <w:left w:w="15" w:type="dxa"/>
-          <w:bottom w:w="15" w:type="dxa"/>
-          <w:right w:w="15" w:type="dxa"/>
-        </w:tblCellMar>
-        <w:tblLook w:val="04A0" w:firstRow="1" w:lastRow="0" w:firstColumn="1" w:lastColumn="0" w:noHBand="0" w:noVBand="1"/>
-      </w:tblPr>
-      <w:tblGrid>
-        <w:gridCol w:w="4891"/>
-        <w:gridCol w:w="4904"/>
-      </w:tblGrid>
-      <w:tr>
-        <w:trPr>
-          <w:tblHeader/>
-          <w:tblCellSpacing w:w="15" w:type="dxa"/>
-        </w:trPr>
-        <w:tc>
-          <w:tcPr>
-            <w:tcW w:w="0" w:type="auto"/>
-            <w:tcBorders>
-              <w:top w:val="single" w:sz="6" w:space="0" w:color="D9D9E3"/>
-              <w:left w:val="single" w:sz="6" w:space="0" w:color="D9D9E3"/>
-              <w:bottom w:val="single" w:sz="6" w:space="0" w:color="D9D9E3"/>
-              <w:right w:val="single" w:sz="2" w:space="0" w:color="D9D9E3"/>
-            </w:tcBorders>
-            <w:shd w:val="clear" w:color="auto" w:fill="444654"/>
-            <w:vAlign w:val="bottom"/>
-            <w:hideMark/>
-          </w:tcPr>
-          <w:p>
-            <w:pPr>
-              <w:spacing w:before="480" w:after="480" w:line="240" w:lineRule="auto"/>
-              <w:jc w:val="center"/>
-              <w:rPr>
-                <w:rFonts w:ascii="Segoe UI" w:eastAsia="Times New Roman" w:hAnsi="Segoe UI" w:cs="Segoe UI"/>
-                <w:b/>
-                <w:bCs/>
-                <w:color w:val="D1D5DB"/>
-                <w:kern w:val="0"/>
-                <w:sz w:val="21"/>
-                <w:szCs w:val="21"/>
-                <w14:ligatures w14:val="none"/>
-              </w:rPr>
-            </w:pPr>
-            <w:r>
-              <w:rPr>
-                <w:rFonts w:ascii="Segoe UI" w:eastAsia="Times New Roman" w:hAnsi="Segoe UI" w:cs="Segoe UI"/>
-                <w:b/>
-                <w:bCs/>
-                <w:color w:val="D1D5DB"/>
-                <w:kern w:val="0"/>
-                <w:sz w:val="21"/>
-                <w:szCs w:val="21"/>
-                <w14:ligatures w14:val="none"/>
-              </w:rPr>
-              <w:t>Requirement</w:t>
-            </w:r>
-          </w:p>
-        </w:tc>
-        <w:tc>
-          <w:tcPr>
-            <w:tcW w:w="0" w:type="auto"/>
-            <w:tcBorders>
-              <w:top w:val="single" w:sz="6" w:space="0" w:color="D9D9E3"/>
-              <w:left w:val="single" w:sz="6" w:space="0" w:color="D9D9E3"/>
-              <w:bottom w:val="single" w:sz="6" w:space="0" w:color="D9D9E3"/>
-              <w:right w:val="single" w:sz="6" w:space="0" w:color="D9D9E3"/>
-            </w:tcBorders>
-            <w:shd w:val="clear" w:color="auto" w:fill="444654"/>
-            <w:vAlign w:val="bottom"/>
-            <w:hideMark/>
-          </w:tcPr>
-          <w:p>
-            <w:pPr>
-              <w:spacing w:before="480" w:after="480" w:line="240" w:lineRule="auto"/>
-              <w:jc w:val="center"/>
-              <w:rPr>
-                <w:rFonts w:ascii="Segoe UI" w:eastAsia="Times New Roman" w:hAnsi="Segoe UI" w:cs="Segoe UI"/>
-                <w:b/>
-                <w:bCs/>
-                <w:color w:val="D1D5DB"/>
-                <w:kern w:val="0"/>
-                <w:sz w:val="21"/>
-                <w:szCs w:val="21"/>
-                <w14:ligatures w14:val="none"/>
-              </w:rPr>
-            </w:pPr>
-            <w:r>
-              <w:rPr>
-                <w:rFonts w:ascii="Segoe UI" w:eastAsia="Times New Roman" w:hAnsi="Segoe UI" w:cs="Segoe UI"/>
-                <w:b/>
-                <w:bCs/>
-                <w:color w:val="D1D5DB"/>
-                <w:kern w:val="0"/>
-                <w:sz w:val="21"/>
-                <w:szCs w:val="21"/>
-                <w14:ligatures w14:val="none"/>
-              </w:rPr>
-              <w:t>Component in Detailed Design</w:t>
-            </w:r>
-          </w:p>
-        </w:tc>
-      </w:tr>
-      <w:tr>
-        <w:trPr>
-          <w:tblCellSpacing w:w="15" w:type="dxa"/>
-        </w:trPr>
-        <w:tc>
-          <w:tcPr>
-            <w:tcW w:w="0" w:type="auto"/>
-            <w:tcBorders>
-              <w:top w:val="single" w:sz="2" w:space="0" w:color="D9D9E3"/>
-              <w:left w:val="single" w:sz="6" w:space="0" w:color="D9D9E3"/>
-              <w:bottom w:val="single" w:sz="6" w:space="0" w:color="D9D9E3"/>
-              <w:right w:val="single" w:sz="2" w:space="0" w:color="D9D9E3"/>
-            </w:tcBorders>
-            <w:shd w:val="clear" w:color="auto" w:fill="444654"/>
-            <w:vAlign w:val="bottom"/>
-            <w:hideMark/>
-          </w:tcPr>
-          <w:p>
-            <w:pPr>
-              <w:spacing w:before="480" w:after="480" w:line="240" w:lineRule="auto"/>
-              <w:rPr>
-                <w:rFonts w:ascii="Segoe UI" w:eastAsia="Times New Roman" w:hAnsi="Segoe UI" w:cs="Segoe UI"/>
-                <w:color w:val="D1D5DB"/>
-                <w:kern w:val="0"/>
-                <w:sz w:val="21"/>
-                <w:szCs w:val="21"/>
-                <w14:ligatures w14:val="none"/>
-              </w:rPr>
-            </w:pPr>
-            <w:r>
-              <w:rPr>
-                <w:rFonts w:ascii="Segoe UI" w:eastAsia="Times New Roman" w:hAnsi="Segoe UI" w:cs="Segoe UI"/>
-                <w:color w:val="D1D5DB"/>
-                <w:kern w:val="0"/>
-                <w:sz w:val="21"/>
-                <w:szCs w:val="21"/>
-                <w14:ligatures w14:val="none"/>
-              </w:rPr>
-              <w:t>System Accessibility</w:t>
-            </w:r>
-          </w:p>
-        </w:tc>
-        <w:tc>
-          <w:tcPr>
-            <w:tcW w:w="0" w:type="auto"/>
-            <w:tcBorders>
-              <w:top w:val="single" w:sz="2" w:space="0" w:color="D9D9E3"/>
-              <w:left w:val="single" w:sz="6" w:space="0" w:color="D9D9E3"/>
-              <w:bottom w:val="single" w:sz="6" w:space="0" w:color="D9D9E3"/>
-              <w:right w:val="single" w:sz="6" w:space="0" w:color="D9D9E3"/>
-            </w:tcBorders>
-            <w:shd w:val="clear" w:color="auto" w:fill="444654"/>
-            <w:vAlign w:val="bottom"/>
-            <w:hideMark/>
-          </w:tcPr>
-          <w:p>
-            <w:pPr>
-              <w:spacing w:before="480" w:after="480" w:line="240" w:lineRule="auto"/>
-              <w:rPr>
-                <w:rFonts w:ascii="Segoe UI" w:eastAsia="Times New Roman" w:hAnsi="Segoe UI" w:cs="Segoe UI"/>
-                <w:color w:val="D1D5DB"/>
-                <w:kern w:val="0"/>
-                <w:sz w:val="21"/>
-                <w:szCs w:val="21"/>
-                <w14:ligatures w14:val="none"/>
-              </w:rPr>
-            </w:pPr>
-            <w:r>
-              <w:rPr>
-                <w:rFonts w:ascii="Segoe UI" w:eastAsia="Times New Roman" w:hAnsi="Segoe UI" w:cs="Segoe UI"/>
-                <w:color w:val="D1D5DB"/>
-                <w:kern w:val="0"/>
-                <w:sz w:val="21"/>
-                <w:szCs w:val="21"/>
-                <w14:ligatures w14:val="none"/>
-              </w:rPr>
-              <w:t>- GUI components that allow user access</w:t>
-            </w:r>
-          </w:p>
-        </w:tc>
-      </w:tr>
-      <w:tr>
-        <w:trPr>
-          <w:tblCellSpacing w:w="15" w:type="dxa"/>
-        </w:trPr>
-        <w:tc>
-          <w:tcPr>
-            <w:tcW w:w="0" w:type="auto"/>
-            <w:tcBorders>
-              <w:top w:val="single" w:sz="2" w:space="0" w:color="D9D9E3"/>
-              <w:left w:val="single" w:sz="6" w:space="0" w:color="D9D9E3"/>
-              <w:bottom w:val="single" w:sz="6" w:space="0" w:color="D9D9E3"/>
-              <w:right w:val="single" w:sz="2" w:space="0" w:color="D9D9E3"/>
-            </w:tcBorders>
-            <w:shd w:val="clear" w:color="auto" w:fill="444654"/>
-            <w:vAlign w:val="bottom"/>
-            <w:hideMark/>
-          </w:tcPr>
-          <w:p>
-            <w:pPr>
-              <w:spacing w:before="480" w:after="480" w:line="240" w:lineRule="auto"/>
-              <w:rPr>
-                <w:rFonts w:ascii="Segoe UI" w:eastAsia="Times New Roman" w:hAnsi="Segoe UI" w:cs="Segoe UI"/>
-                <w:color w:val="D1D5DB"/>
-                <w:kern w:val="0"/>
-                <w:sz w:val="21"/>
-                <w:szCs w:val="21"/>
-                <w14:ligatures w14:val="none"/>
-              </w:rPr>
-            </w:pPr>
-          </w:p>
-        </w:tc>
-        <w:tc>
-          <w:tcPr>
-            <w:tcW w:w="0" w:type="auto"/>
-            <w:tcBorders>
-              <w:top w:val="single" w:sz="2" w:space="0" w:color="D9D9E3"/>
-              <w:left w:val="single" w:sz="6" w:space="0" w:color="D9D9E3"/>
-              <w:bottom w:val="single" w:sz="6" w:space="0" w:color="D9D9E3"/>
-              <w:right w:val="single" w:sz="6" w:space="0" w:color="D9D9E3"/>
-            </w:tcBorders>
-            <w:shd w:val="clear" w:color="auto" w:fill="444654"/>
-            <w:vAlign w:val="bottom"/>
-            <w:hideMark/>
-          </w:tcPr>
-          <w:p>
-            <w:pPr>
-              <w:spacing w:before="480" w:after="480" w:line="240" w:lineRule="auto"/>
-              <w:rPr>
-                <w:rFonts w:ascii="Segoe UI" w:eastAsia="Times New Roman" w:hAnsi="Segoe UI" w:cs="Segoe UI"/>
-                <w:color w:val="D1D5DB"/>
-                <w:kern w:val="0"/>
-                <w:sz w:val="21"/>
-                <w:szCs w:val="21"/>
-                <w14:ligatures w14:val="none"/>
-              </w:rPr>
-            </w:pPr>
-            <w:r>
-              <w:rPr>
-                <w:rFonts w:ascii="Segoe UI" w:eastAsia="Times New Roman" w:hAnsi="Segoe UI" w:cs="Segoe UI"/>
-                <w:color w:val="D1D5DB"/>
-                <w:kern w:val="0"/>
-                <w:sz w:val="21"/>
-                <w:szCs w:val="21"/>
-                <w14:ligatures w14:val="none"/>
-              </w:rPr>
-              <w:t>- User authentication system</w:t>
-            </w:r>
-          </w:p>
-        </w:tc>
-      </w:tr>
-      <w:tr>
-        <w:trPr>
-          <w:tblCellSpacing w:w="15" w:type="dxa"/>
-        </w:trPr>
-        <w:tc>
-          <w:tcPr>
-            <w:tcW w:w="0" w:type="auto"/>
-            <w:tcBorders>
-              <w:top w:val="single" w:sz="2" w:space="0" w:color="D9D9E3"/>
-              <w:left w:val="single" w:sz="6" w:space="0" w:color="D9D9E3"/>
-              <w:bottom w:val="single" w:sz="6" w:space="0" w:color="D9D9E3"/>
-              <w:right w:val="single" w:sz="2" w:space="0" w:color="D9D9E3"/>
-            </w:tcBorders>
-            <w:shd w:val="clear" w:color="auto" w:fill="444654"/>
-            <w:vAlign w:val="bottom"/>
-            <w:hideMark/>
-          </w:tcPr>
-          <w:p>
-            <w:pPr>
-              <w:spacing w:before="480" w:after="480" w:line="240" w:lineRule="auto"/>
-              <w:rPr>
-                <w:rFonts w:ascii="Segoe UI" w:eastAsia="Times New Roman" w:hAnsi="Segoe UI" w:cs="Segoe UI"/>
-                <w:color w:val="D1D5DB"/>
-                <w:kern w:val="0"/>
-                <w:sz w:val="21"/>
-                <w:szCs w:val="21"/>
-                <w14:ligatures w14:val="none"/>
-              </w:rPr>
-            </w:pPr>
-          </w:p>
-        </w:tc>
-        <w:tc>
-          <w:tcPr>
-            <w:tcW w:w="0" w:type="auto"/>
-            <w:tcBorders>
-              <w:top w:val="single" w:sz="2" w:space="0" w:color="D9D9E3"/>
-              <w:left w:val="single" w:sz="6" w:space="0" w:color="D9D9E3"/>
-              <w:bottom w:val="single" w:sz="6" w:space="0" w:color="D9D9E3"/>
-              <w:right w:val="single" w:sz="6" w:space="0" w:color="D9D9E3"/>
-            </w:tcBorders>
-            <w:shd w:val="clear" w:color="auto" w:fill="444654"/>
-            <w:vAlign w:val="bottom"/>
-            <w:hideMark/>
-          </w:tcPr>
-          <w:p>
-            <w:pPr>
-              <w:spacing w:before="480" w:after="480" w:line="240" w:lineRule="auto"/>
-              <w:rPr>
-                <w:rFonts w:ascii="Segoe UI" w:eastAsia="Times New Roman" w:hAnsi="Segoe UI" w:cs="Segoe UI"/>
-                <w:color w:val="D1D5DB"/>
-                <w:kern w:val="0"/>
-                <w:sz w:val="21"/>
-                <w:szCs w:val="21"/>
-                <w14:ligatures w14:val="none"/>
-              </w:rPr>
-            </w:pPr>
-            <w:r>
-              <w:rPr>
-                <w:rFonts w:ascii="Segoe UI" w:eastAsia="Times New Roman" w:hAnsi="Segoe UI" w:cs="Segoe UI"/>
-                <w:color w:val="D1D5DB"/>
-                <w:kern w:val="0"/>
-                <w:sz w:val="21"/>
-                <w:szCs w:val="21"/>
-                <w14:ligatures w14:val="none"/>
-              </w:rPr>
-              <w:t>- Database for user and system data</w:t>
-            </w:r>
-          </w:p>
-        </w:tc>
-      </w:tr>
-      <w:tr>
-        <w:trPr>
-          <w:tblCellSpacing w:w="15" w:type="dxa"/>
-        </w:trPr>
-        <w:tc>
-          <w:tcPr>
-            <w:tcW w:w="0" w:type="auto"/>
-            <w:tcBorders>
-              <w:top w:val="single" w:sz="2" w:space="0" w:color="D9D9E3"/>
-              <w:left w:val="single" w:sz="6" w:space="0" w:color="D9D9E3"/>
-              <w:bottom w:val="single" w:sz="6" w:space="0" w:color="D9D9E3"/>
-              <w:right w:val="single" w:sz="2" w:space="0" w:color="D9D9E3"/>
-            </w:tcBorders>
-            <w:shd w:val="clear" w:color="auto" w:fill="444654"/>
-            <w:vAlign w:val="bottom"/>
-            <w:hideMark/>
-          </w:tcPr>
-          <w:p>
-            <w:pPr>
-              <w:spacing w:before="480" w:after="480" w:line="240" w:lineRule="auto"/>
-              <w:rPr>
-                <w:rFonts w:ascii="Segoe UI" w:eastAsia="Times New Roman" w:hAnsi="Segoe UI" w:cs="Segoe UI"/>
-                <w:color w:val="D1D5DB"/>
-                <w:kern w:val="0"/>
-                <w:sz w:val="21"/>
-                <w:szCs w:val="21"/>
-                <w14:ligatures w14:val="none"/>
-              </w:rPr>
-            </w:pPr>
-          </w:p>
-        </w:tc>
-        <w:tc>
-          <w:tcPr>
-            <w:tcW w:w="0" w:type="auto"/>
-            <w:tcBorders>
-              <w:top w:val="single" w:sz="2" w:space="0" w:color="D9D9E3"/>
-              <w:left w:val="single" w:sz="6" w:space="0" w:color="D9D9E3"/>
-              <w:bottom w:val="single" w:sz="6" w:space="0" w:color="D9D9E3"/>
-              <w:right w:val="single" w:sz="6" w:space="0" w:color="D9D9E3"/>
-            </w:tcBorders>
-            <w:shd w:val="clear" w:color="auto" w:fill="444654"/>
-            <w:vAlign w:val="bottom"/>
-            <w:hideMark/>
-          </w:tcPr>
-          <w:p>
-            <w:pPr>
-              <w:spacing w:before="480" w:after="480" w:line="240" w:lineRule="auto"/>
-              <w:rPr>
-                <w:rFonts w:ascii="Segoe UI" w:eastAsia="Times New Roman" w:hAnsi="Segoe UI" w:cs="Segoe UI"/>
-                <w:color w:val="D1D5DB"/>
-                <w:kern w:val="0"/>
-                <w:sz w:val="21"/>
-                <w:szCs w:val="21"/>
-                <w14:ligatures w14:val="none"/>
-              </w:rPr>
-            </w:pPr>
-            <w:r>
-              <w:rPr>
-                <w:rFonts w:ascii="Segoe UI" w:eastAsia="Times New Roman" w:hAnsi="Segoe UI" w:cs="Segoe UI"/>
-                <w:color w:val="D1D5DB"/>
-                <w:kern w:val="0"/>
-                <w:sz w:val="21"/>
-                <w:szCs w:val="21"/>
-                <w14:ligatures w14:val="none"/>
-              </w:rPr>
-              <w:t>- Administrator functionality for user management</w:t>
-            </w:r>
-          </w:p>
-        </w:tc>
-      </w:tr>
-      <w:tr>
-        <w:trPr>
-          <w:tblCellSpacing w:w="15" w:type="dxa"/>
-        </w:trPr>
-        <w:tc>
-          <w:tcPr>
-            <w:tcW w:w="0" w:type="auto"/>
-            <w:tcBorders>
-              <w:top w:val="single" w:sz="2" w:space="0" w:color="D9D9E3"/>
-              <w:left w:val="single" w:sz="6" w:space="0" w:color="D9D9E3"/>
-              <w:bottom w:val="single" w:sz="6" w:space="0" w:color="D9D9E3"/>
-              <w:right w:val="single" w:sz="2" w:space="0" w:color="D9D9E3"/>
-            </w:tcBorders>
-            <w:shd w:val="clear" w:color="auto" w:fill="444654"/>
-            <w:vAlign w:val="bottom"/>
-            <w:hideMark/>
-          </w:tcPr>
-          <w:p>
-            <w:pPr>
-              <w:spacing w:before="480" w:after="480" w:line="240" w:lineRule="auto"/>
-              <w:rPr>
-                <w:rFonts w:ascii="Segoe UI" w:eastAsia="Times New Roman" w:hAnsi="Segoe UI" w:cs="Segoe UI"/>
-                <w:color w:val="D1D5DB"/>
-                <w:kern w:val="0"/>
-                <w:sz w:val="21"/>
-                <w:szCs w:val="21"/>
-                <w14:ligatures w14:val="none"/>
-              </w:rPr>
-            </w:pPr>
-            <w:r>
-              <w:rPr>
-                <w:rFonts w:ascii="Segoe UI" w:eastAsia="Times New Roman" w:hAnsi="Segoe UI" w:cs="Segoe UI"/>
-                <w:color w:val="D1D5DB"/>
-                <w:kern w:val="0"/>
-                <w:sz w:val="21"/>
-                <w:szCs w:val="21"/>
-                <w14:ligatures w14:val="none"/>
-              </w:rPr>
-              <w:t>Passengers should view flight availability</w:t>
-            </w:r>
-          </w:p>
-        </w:tc>
-        <w:tc>
-          <w:tcPr>
-            <w:tcW w:w="0" w:type="auto"/>
-            <w:tcBorders>
-              <w:top w:val="single" w:sz="2" w:space="0" w:color="D9D9E3"/>
-              <w:left w:val="single" w:sz="6" w:space="0" w:color="D9D9E3"/>
-              <w:bottom w:val="single" w:sz="6" w:space="0" w:color="D9D9E3"/>
-              <w:right w:val="single" w:sz="6" w:space="0" w:color="D9D9E3"/>
-            </w:tcBorders>
-            <w:shd w:val="clear" w:color="auto" w:fill="444654"/>
-            <w:vAlign w:val="bottom"/>
-            <w:hideMark/>
-          </w:tcPr>
-          <w:p>
-            <w:pPr>
-              <w:spacing w:before="480" w:after="480" w:line="240" w:lineRule="auto"/>
-              <w:rPr>
-                <w:rFonts w:ascii="Segoe UI" w:eastAsia="Times New Roman" w:hAnsi="Segoe UI" w:cs="Segoe UI"/>
-                <w:color w:val="D1D5DB"/>
-                <w:kern w:val="0"/>
-                <w:sz w:val="21"/>
-                <w:szCs w:val="21"/>
-                <w14:ligatures w14:val="none"/>
-              </w:rPr>
-            </w:pPr>
-            <w:r>
-              <w:rPr>
-                <w:rFonts w:ascii="Segoe UI" w:eastAsia="Times New Roman" w:hAnsi="Segoe UI" w:cs="Segoe UI"/>
-                <w:color w:val="D1D5DB"/>
-                <w:kern w:val="0"/>
-                <w:sz w:val="21"/>
-                <w:szCs w:val="21"/>
-                <w14:ligatures w14:val="none"/>
-              </w:rPr>
-              <w:t>- GUI components for viewing flight availability</w:t>
-            </w:r>
-          </w:p>
-        </w:tc>
-      </w:tr>
-      <w:tr>
-        <w:trPr>
-          <w:tblCellSpacing w:w="15" w:type="dxa"/>
-        </w:trPr>
-        <w:tc>
-          <w:tcPr>
-            <w:tcW w:w="0" w:type="auto"/>
-            <w:tcBorders>
-              <w:top w:val="single" w:sz="2" w:space="0" w:color="D9D9E3"/>
-              <w:left w:val="single" w:sz="6" w:space="0" w:color="D9D9E3"/>
-              <w:bottom w:val="single" w:sz="6" w:space="0" w:color="D9D9E3"/>
-              <w:right w:val="single" w:sz="2" w:space="0" w:color="D9D9E3"/>
-            </w:tcBorders>
-            <w:shd w:val="clear" w:color="auto" w:fill="444654"/>
-            <w:vAlign w:val="bottom"/>
-            <w:hideMark/>
-          </w:tcPr>
-          <w:p>
-            <w:pPr>
-              <w:spacing w:before="480" w:after="480" w:line="240" w:lineRule="auto"/>
-              <w:rPr>
-                <w:rFonts w:ascii="Segoe UI" w:eastAsia="Times New Roman" w:hAnsi="Segoe UI" w:cs="Segoe UI"/>
-                <w:color w:val="D1D5DB"/>
-                <w:kern w:val="0"/>
-                <w:sz w:val="21"/>
-                <w:szCs w:val="21"/>
-                <w14:ligatures w14:val="none"/>
-              </w:rPr>
-            </w:pPr>
-            <w:r>
-              <w:rPr>
-                <w:rFonts w:ascii="Segoe UI" w:eastAsia="Times New Roman" w:hAnsi="Segoe UI" w:cs="Segoe UI"/>
-                <w:color w:val="D1D5DB"/>
-                <w:kern w:val="0"/>
-                <w:sz w:val="21"/>
-                <w:szCs w:val="21"/>
-                <w14:ligatures w14:val="none"/>
-              </w:rPr>
-              <w:t>Passengers should book flights online</w:t>
-            </w:r>
-          </w:p>
-        </w:tc>
-        <w:tc>
-          <w:tcPr>
-            <w:tcW w:w="0" w:type="auto"/>
-            <w:tcBorders>
-              <w:top w:val="single" w:sz="2" w:space="0" w:color="D9D9E3"/>
-              <w:left w:val="single" w:sz="6" w:space="0" w:color="D9D9E3"/>
-              <w:bottom w:val="single" w:sz="6" w:space="0" w:color="D9D9E3"/>
-              <w:right w:val="single" w:sz="6" w:space="0" w:color="D9D9E3"/>
-            </w:tcBorders>
-            <w:shd w:val="clear" w:color="auto" w:fill="444654"/>
-            <w:vAlign w:val="bottom"/>
-            <w:hideMark/>
-          </w:tcPr>
-          <w:p>
-            <w:pPr>
-              <w:spacing w:before="480" w:after="480" w:line="240" w:lineRule="auto"/>
-              <w:rPr>
-                <w:rFonts w:ascii="Segoe UI" w:eastAsia="Times New Roman" w:hAnsi="Segoe UI" w:cs="Segoe UI"/>
-                <w:color w:val="D1D5DB"/>
-                <w:kern w:val="0"/>
-                <w:sz w:val="21"/>
-                <w:szCs w:val="21"/>
-                <w14:ligatures w14:val="none"/>
-              </w:rPr>
-            </w:pPr>
-            <w:r>
-              <w:rPr>
-                <w:rFonts w:ascii="Segoe UI" w:eastAsia="Times New Roman" w:hAnsi="Segoe UI" w:cs="Segoe UI"/>
-                <w:color w:val="D1D5DB"/>
-                <w:kern w:val="0"/>
-                <w:sz w:val="21"/>
-                <w:szCs w:val="21"/>
-                <w14:ligatures w14:val="none"/>
-              </w:rPr>
-              <w:t>- GUI components for flight booking</w:t>
-            </w:r>
-          </w:p>
-        </w:tc>
-      </w:tr>
-      <w:tr>
-        <w:trPr>
-          <w:tblCellSpacing w:w="15" w:type="dxa"/>
-        </w:trPr>
-        <w:tc>
-          <w:tcPr>
-            <w:tcW w:w="0" w:type="auto"/>
-            <w:tcBorders>
-              <w:top w:val="single" w:sz="2" w:space="0" w:color="D9D9E3"/>
-              <w:left w:val="single" w:sz="6" w:space="0" w:color="D9D9E3"/>
-              <w:bottom w:val="single" w:sz="6" w:space="0" w:color="D9D9E3"/>
-              <w:right w:val="single" w:sz="2" w:space="0" w:color="D9D9E3"/>
-            </w:tcBorders>
-            <w:shd w:val="clear" w:color="auto" w:fill="444654"/>
-            <w:vAlign w:val="bottom"/>
-            <w:hideMark/>
-          </w:tcPr>
-          <w:p>
-            <w:pPr>
-              <w:spacing w:before="480" w:after="480" w:line="240" w:lineRule="auto"/>
-              <w:rPr>
-                <w:rFonts w:ascii="Segoe UI" w:eastAsia="Times New Roman" w:hAnsi="Segoe UI" w:cs="Segoe UI"/>
-                <w:color w:val="D1D5DB"/>
-                <w:kern w:val="0"/>
-                <w:sz w:val="21"/>
-                <w:szCs w:val="21"/>
-                <w14:ligatures w14:val="none"/>
-              </w:rPr>
-            </w:pPr>
-            <w:r>
-              <w:rPr>
-                <w:rFonts w:ascii="Segoe UI" w:eastAsia="Times New Roman" w:hAnsi="Segoe UI" w:cs="Segoe UI"/>
-                <w:color w:val="D1D5DB"/>
-                <w:kern w:val="0"/>
-                <w:sz w:val="21"/>
-                <w:szCs w:val="21"/>
-                <w14:ligatures w14:val="none"/>
-              </w:rPr>
-              <w:t>Passengers should cancel reservations</w:t>
-            </w:r>
-          </w:p>
-        </w:tc>
-        <w:tc>
-          <w:tcPr>
-            <w:tcW w:w="0" w:type="auto"/>
-            <w:tcBorders>
-              <w:top w:val="single" w:sz="2" w:space="0" w:color="D9D9E3"/>
-              <w:left w:val="single" w:sz="6" w:space="0" w:color="D9D9E3"/>
-              <w:bottom w:val="single" w:sz="6" w:space="0" w:color="D9D9E3"/>
-              <w:right w:val="single" w:sz="6" w:space="0" w:color="D9D9E3"/>
-            </w:tcBorders>
-            <w:shd w:val="clear" w:color="auto" w:fill="444654"/>
-            <w:vAlign w:val="bottom"/>
-            <w:hideMark/>
-          </w:tcPr>
-          <w:p>
-            <w:pPr>
-              <w:spacing w:before="480" w:after="480" w:line="240" w:lineRule="auto"/>
-              <w:rPr>
-                <w:rFonts w:ascii="Segoe UI" w:eastAsia="Times New Roman" w:hAnsi="Segoe UI" w:cs="Segoe UI"/>
-                <w:color w:val="D1D5DB"/>
-                <w:kern w:val="0"/>
-                <w:sz w:val="21"/>
-                <w:szCs w:val="21"/>
-                <w14:ligatures w14:val="none"/>
-              </w:rPr>
-            </w:pPr>
-            <w:r>
-              <w:rPr>
-                <w:rFonts w:ascii="Segoe UI" w:eastAsia="Times New Roman" w:hAnsi="Segoe UI" w:cs="Segoe UI"/>
-                <w:color w:val="D1D5DB"/>
-                <w:kern w:val="0"/>
-                <w:sz w:val="21"/>
-                <w:szCs w:val="21"/>
-                <w14:ligatures w14:val="none"/>
-              </w:rPr>
-              <w:t>- GUI components for reservation management</w:t>
-            </w:r>
-          </w:p>
-        </w:tc>
-      </w:tr>
-      <w:tr>
-        <w:trPr>
-          <w:tblCellSpacing w:w="15" w:type="dxa"/>
-        </w:trPr>
-        <w:tc>
-          <w:tcPr>
-            <w:tcW w:w="0" w:type="auto"/>
-            <w:tcBorders>
-              <w:top w:val="single" w:sz="2" w:space="0" w:color="D9D9E3"/>
-              <w:left w:val="single" w:sz="6" w:space="0" w:color="D9D9E3"/>
-              <w:bottom w:val="single" w:sz="6" w:space="0" w:color="D9D9E3"/>
-              <w:right w:val="single" w:sz="2" w:space="0" w:color="D9D9E3"/>
-            </w:tcBorders>
-            <w:shd w:val="clear" w:color="auto" w:fill="444654"/>
-            <w:vAlign w:val="bottom"/>
-            <w:hideMark/>
-          </w:tcPr>
-          <w:p>
-            <w:pPr>
-              <w:spacing w:before="480" w:after="480" w:line="240" w:lineRule="auto"/>
-              <w:rPr>
-                <w:rFonts w:ascii="Segoe UI" w:eastAsia="Times New Roman" w:hAnsi="Segoe UI" w:cs="Segoe UI"/>
-                <w:color w:val="D1D5DB"/>
-                <w:kern w:val="0"/>
-                <w:sz w:val="21"/>
-                <w:szCs w:val="21"/>
-                <w14:ligatures w14:val="none"/>
-              </w:rPr>
-            </w:pPr>
-            <w:r>
-              <w:rPr>
-                <w:rFonts w:ascii="Segoe UI" w:eastAsia="Times New Roman" w:hAnsi="Segoe UI" w:cs="Segoe UI"/>
-                <w:color w:val="D1D5DB"/>
-                <w:kern w:val="0"/>
-                <w:sz w:val="21"/>
-                <w:szCs w:val="21"/>
-                <w14:ligatures w14:val="none"/>
-              </w:rPr>
-              <w:t>Administrators should manage passenger bookings</w:t>
-            </w:r>
-          </w:p>
-        </w:tc>
-        <w:tc>
-          <w:tcPr>
-            <w:tcW w:w="0" w:type="auto"/>
-            <w:tcBorders>
-              <w:top w:val="single" w:sz="2" w:space="0" w:color="D9D9E3"/>
-              <w:left w:val="single" w:sz="6" w:space="0" w:color="D9D9E3"/>
-              <w:bottom w:val="single" w:sz="6" w:space="0" w:color="D9D9E3"/>
-              <w:right w:val="single" w:sz="6" w:space="0" w:color="D9D9E3"/>
-            </w:tcBorders>
-            <w:shd w:val="clear" w:color="auto" w:fill="444654"/>
-            <w:vAlign w:val="bottom"/>
-            <w:hideMark/>
-          </w:tcPr>
-          <w:p>
-            <w:pPr>
-              <w:spacing w:before="480" w:after="480" w:line="240" w:lineRule="auto"/>
-              <w:rPr>
-                <w:rFonts w:ascii="Segoe UI" w:eastAsia="Times New Roman" w:hAnsi="Segoe UI" w:cs="Segoe UI"/>
-                <w:color w:val="D1D5DB"/>
-                <w:kern w:val="0"/>
-                <w:sz w:val="21"/>
-                <w:szCs w:val="21"/>
-                <w14:ligatures w14:val="none"/>
-              </w:rPr>
-            </w:pPr>
-            <w:r>
-              <w:rPr>
-                <w:rFonts w:ascii="Segoe UI" w:eastAsia="Times New Roman" w:hAnsi="Segoe UI" w:cs="Segoe UI"/>
-                <w:color w:val="D1D5DB"/>
-                <w:kern w:val="0"/>
-                <w:sz w:val="21"/>
-                <w:szCs w:val="21"/>
-                <w14:ligatures w14:val="none"/>
-              </w:rPr>
-              <w:t>- Administrator class and operations</w:t>
-            </w:r>
-          </w:p>
-        </w:tc>
-      </w:tr>
-      <w:tr>
-        <w:trPr>
-          <w:tblCellSpacing w:w="15" w:type="dxa"/>
-        </w:trPr>
-        <w:tc>
-          <w:tcPr>
-            <w:tcW w:w="0" w:type="auto"/>
-            <w:tcBorders>
-              <w:top w:val="single" w:sz="2" w:space="0" w:color="D9D9E3"/>
-              <w:left w:val="single" w:sz="6" w:space="0" w:color="D9D9E3"/>
-              <w:bottom w:val="single" w:sz="6" w:space="0" w:color="D9D9E3"/>
-              <w:right w:val="single" w:sz="2" w:space="0" w:color="D9D9E3"/>
-            </w:tcBorders>
-            <w:shd w:val="clear" w:color="auto" w:fill="444654"/>
-            <w:vAlign w:val="bottom"/>
-            <w:hideMark/>
-          </w:tcPr>
-          <w:p>
-            <w:pPr>
-              <w:spacing w:before="480" w:after="480" w:line="240" w:lineRule="auto"/>
-              <w:rPr>
-                <w:rFonts w:ascii="Segoe UI" w:eastAsia="Times New Roman" w:hAnsi="Segoe UI" w:cs="Segoe UI"/>
-                <w:color w:val="D1D5DB"/>
-                <w:kern w:val="0"/>
-                <w:sz w:val="21"/>
-                <w:szCs w:val="21"/>
-                <w14:ligatures w14:val="none"/>
-              </w:rPr>
-            </w:pPr>
-            <w:r>
-              <w:rPr>
-                <w:rFonts w:ascii="Segoe UI" w:eastAsia="Times New Roman" w:hAnsi="Segoe UI" w:cs="Segoe UI"/>
-                <w:color w:val="D1D5DB"/>
-                <w:kern w:val="0"/>
-                <w:sz w:val="21"/>
-                <w:szCs w:val="21"/>
-                <w14:ligatures w14:val="none"/>
-              </w:rPr>
-              <w:t>Administrators should update reservation status</w:t>
-            </w:r>
-          </w:p>
-        </w:tc>
-        <w:tc>
-          <w:tcPr>
-            <w:tcW w:w="0" w:type="auto"/>
-            <w:tcBorders>
-              <w:top w:val="single" w:sz="2" w:space="0" w:color="D9D9E3"/>
-              <w:left w:val="single" w:sz="6" w:space="0" w:color="D9D9E3"/>
-              <w:bottom w:val="single" w:sz="6" w:space="0" w:color="D9D9E3"/>
-              <w:right w:val="single" w:sz="6" w:space="0" w:color="D9D9E3"/>
-            </w:tcBorders>
-            <w:shd w:val="clear" w:color="auto" w:fill="444654"/>
-            <w:vAlign w:val="bottom"/>
-            <w:hideMark/>
-          </w:tcPr>
-          <w:p>
-            <w:pPr>
-              <w:spacing w:before="480" w:after="480" w:line="240" w:lineRule="auto"/>
-              <w:rPr>
-                <w:rFonts w:ascii="Segoe UI" w:eastAsia="Times New Roman" w:hAnsi="Segoe UI" w:cs="Segoe UI"/>
-                <w:color w:val="D1D5DB"/>
-                <w:kern w:val="0"/>
-                <w:sz w:val="21"/>
-                <w:szCs w:val="21"/>
-                <w14:ligatures w14:val="none"/>
-              </w:rPr>
-            </w:pPr>
-            <w:r>
-              <w:rPr>
-                <w:rFonts w:ascii="Segoe UI" w:eastAsia="Times New Roman" w:hAnsi="Segoe UI" w:cs="Segoe UI"/>
-                <w:color w:val="D1D5DB"/>
-                <w:kern w:val="0"/>
-                <w:sz w:val="21"/>
-                <w:szCs w:val="21"/>
-                <w14:ligatures w14:val="none"/>
-              </w:rPr>
-              <w:t>- Administrator class and operations</w:t>
-            </w:r>
-          </w:p>
-        </w:tc>
-      </w:tr>
-      <w:tr>
-        <w:trPr>
-          <w:tblCellSpacing w:w="15" w:type="dxa"/>
-        </w:trPr>
-        <w:tc>
-          <w:tcPr>
-            <w:tcW w:w="0" w:type="auto"/>
-            <w:tcBorders>
-              <w:top w:val="single" w:sz="2" w:space="0" w:color="D9D9E3"/>
-              <w:left w:val="single" w:sz="6" w:space="0" w:color="D9D9E3"/>
-              <w:bottom w:val="single" w:sz="6" w:space="0" w:color="D9D9E3"/>
-              <w:right w:val="single" w:sz="2" w:space="0" w:color="D9D9E3"/>
-            </w:tcBorders>
-            <w:shd w:val="clear" w:color="auto" w:fill="444654"/>
-            <w:vAlign w:val="bottom"/>
-            <w:hideMark/>
-          </w:tcPr>
-          <w:p>
-            <w:pPr>
-              <w:spacing w:before="480" w:after="480" w:line="240" w:lineRule="auto"/>
-              <w:rPr>
-                <w:rFonts w:ascii="Segoe UI" w:eastAsia="Times New Roman" w:hAnsi="Segoe UI" w:cs="Segoe UI"/>
-                <w:color w:val="D1D5DB"/>
-                <w:kern w:val="0"/>
-                <w:sz w:val="21"/>
-                <w:szCs w:val="21"/>
-                <w14:ligatures w14:val="none"/>
-              </w:rPr>
-            </w:pPr>
-            <w:r>
-              <w:rPr>
-                <w:rFonts w:ascii="Segoe UI" w:eastAsia="Times New Roman" w:hAnsi="Segoe UI" w:cs="Segoe UI"/>
-                <w:color w:val="D1D5DB"/>
-                <w:kern w:val="0"/>
-                <w:sz w:val="21"/>
-                <w:szCs w:val="21"/>
-                <w14:ligatures w14:val="none"/>
-              </w:rPr>
-              <w:lastRenderedPageBreak/>
-              <w:t>Flight Information Retrieval</w:t>
-            </w:r>
-          </w:p>
-        </w:tc>
-        <w:tc>
-          <w:tcPr>
-            <w:tcW w:w="0" w:type="auto"/>
-            <w:tcBorders>
-              <w:top w:val="single" w:sz="2" w:space="0" w:color="D9D9E3"/>
-              <w:left w:val="single" w:sz="6" w:space="0" w:color="D9D9E3"/>
-              <w:bottom w:val="single" w:sz="6" w:space="0" w:color="D9D9E3"/>
-              <w:right w:val="single" w:sz="6" w:space="0" w:color="D9D9E3"/>
-            </w:tcBorders>
-            <w:shd w:val="clear" w:color="auto" w:fill="444654"/>
-            <w:vAlign w:val="bottom"/>
-            <w:hideMark/>
-          </w:tcPr>
-          <w:p>
-            <w:pPr>
-              <w:spacing w:before="480" w:after="480" w:line="240" w:lineRule="auto"/>
-              <w:rPr>
-                <w:rFonts w:ascii="Segoe UI" w:eastAsia="Times New Roman" w:hAnsi="Segoe UI" w:cs="Segoe UI"/>
-                <w:color w:val="D1D5DB"/>
-                <w:kern w:val="0"/>
-                <w:sz w:val="21"/>
-                <w:szCs w:val="21"/>
-                <w14:ligatures w14:val="none"/>
-              </w:rPr>
-            </w:pPr>
-            <w:r>
-              <w:rPr>
-                <w:rFonts w:ascii="Segoe UI" w:eastAsia="Times New Roman" w:hAnsi="Segoe UI" w:cs="Segoe UI"/>
-                <w:color w:val="D1D5DB"/>
-                <w:kern w:val="0"/>
-                <w:sz w:val="21"/>
-                <w:szCs w:val="21"/>
-                <w14:ligatures w14:val="none"/>
-              </w:rPr>
-              <w:t>- Interaction between Passenger and Airline System</w:t>
-            </w:r>
-          </w:p>
-        </w:tc>
-      </w:tr>
-      <w:tr>
-        <w:trPr>
-          <w:tblCellSpacing w:w="15" w:type="dxa"/>
-        </w:trPr>
-        <w:tc>
-          <w:tcPr>
-            <w:tcW w:w="0" w:type="auto"/>
-            <w:tcBorders>
-              <w:top w:val="single" w:sz="2" w:space="0" w:color="D9D9E3"/>
-              <w:left w:val="single" w:sz="6" w:space="0" w:color="D9D9E3"/>
-              <w:bottom w:val="single" w:sz="6" w:space="0" w:color="D9D9E3"/>
-              <w:right w:val="single" w:sz="2" w:space="0" w:color="D9D9E3"/>
-            </w:tcBorders>
-            <w:shd w:val="clear" w:color="auto" w:fill="444654"/>
-            <w:vAlign w:val="bottom"/>
-            <w:hideMark/>
-          </w:tcPr>
-          <w:p>
-            <w:pPr>
-              <w:spacing w:before="480" w:after="480" w:line="240" w:lineRule="auto"/>
-              <w:rPr>
-                <w:rFonts w:ascii="Segoe UI" w:eastAsia="Times New Roman" w:hAnsi="Segoe UI" w:cs="Segoe UI"/>
-                <w:color w:val="D1D5DB"/>
-                <w:kern w:val="0"/>
-                <w:sz w:val="21"/>
-                <w:szCs w:val="21"/>
-                <w14:ligatures w14:val="none"/>
-              </w:rPr>
-            </w:pPr>
-            <w:r>
-              <w:rPr>
-                <w:rFonts w:ascii="Segoe UI" w:eastAsia="Times New Roman" w:hAnsi="Segoe UI" w:cs="Segoe UI"/>
-                <w:color w:val="D1D5DB"/>
-                <w:kern w:val="0"/>
-                <w:sz w:val="21"/>
-                <w:szCs w:val="21"/>
-                <w14:ligatures w14:val="none"/>
-              </w:rPr>
-              <w:t>Flight Selection</w:t>
-            </w:r>
-          </w:p>
-        </w:tc>
-        <w:tc>
-          <w:tcPr>
-            <w:tcW w:w="0" w:type="auto"/>
-            <w:tcBorders>
-              <w:top w:val="single" w:sz="2" w:space="0" w:color="D9D9E3"/>
-              <w:left w:val="single" w:sz="6" w:space="0" w:color="D9D9E3"/>
-              <w:bottom w:val="single" w:sz="6" w:space="0" w:color="D9D9E3"/>
-              <w:right w:val="single" w:sz="6" w:space="0" w:color="D9D9E3"/>
-            </w:tcBorders>
-            <w:shd w:val="clear" w:color="auto" w:fill="444654"/>
-            <w:vAlign w:val="bottom"/>
-            <w:hideMark/>
-          </w:tcPr>
-          <w:p>
-            <w:pPr>
-              <w:spacing w:before="480" w:after="480" w:line="240" w:lineRule="auto"/>
-              <w:rPr>
-                <w:rFonts w:ascii="Segoe UI" w:eastAsia="Times New Roman" w:hAnsi="Segoe UI" w:cs="Segoe UI"/>
-                <w:color w:val="D1D5DB"/>
-                <w:kern w:val="0"/>
-                <w:sz w:val="21"/>
-                <w:szCs w:val="21"/>
-                <w14:ligatures w14:val="none"/>
-              </w:rPr>
-            </w:pPr>
-            <w:r>
-              <w:rPr>
-                <w:rFonts w:ascii="Segoe UI" w:eastAsia="Times New Roman" w:hAnsi="Segoe UI" w:cs="Segoe UI"/>
-                <w:color w:val="D1D5DB"/>
-                <w:kern w:val="0"/>
-                <w:sz w:val="21"/>
-                <w:szCs w:val="21"/>
-                <w14:ligatures w14:val="none"/>
-              </w:rPr>
-              <w:t>- Interaction between Passenger and Airline System</w:t>
-            </w:r>
-          </w:p>
-        </w:tc>
-      </w:tr>
-      <w:tr>
-        <w:trPr>
-          <w:tblCellSpacing w:w="15" w:type="dxa"/>
-        </w:trPr>
-        <w:tc>
-          <w:tcPr>
-            <w:tcW w:w="0" w:type="auto"/>
-            <w:tcBorders>
-              <w:top w:val="single" w:sz="2" w:space="0" w:color="D9D9E3"/>
-              <w:left w:val="single" w:sz="6" w:space="0" w:color="D9D9E3"/>
-              <w:bottom w:val="single" w:sz="6" w:space="0" w:color="D9D9E3"/>
-              <w:right w:val="single" w:sz="2" w:space="0" w:color="D9D9E3"/>
-            </w:tcBorders>
-            <w:shd w:val="clear" w:color="auto" w:fill="444654"/>
-            <w:vAlign w:val="bottom"/>
-            <w:hideMark/>
-          </w:tcPr>
-          <w:p>
-            <w:pPr>
-              <w:spacing w:before="480" w:after="480" w:line="240" w:lineRule="auto"/>
-              <w:rPr>
-                <w:rFonts w:ascii="Segoe UI" w:eastAsia="Times New Roman" w:hAnsi="Segoe UI" w:cs="Segoe UI"/>
-                <w:color w:val="D1D5DB"/>
-                <w:kern w:val="0"/>
-                <w:sz w:val="21"/>
-                <w:szCs w:val="21"/>
-                <w14:ligatures w14:val="none"/>
-              </w:rPr>
-            </w:pPr>
-            <w:r>
-              <w:rPr>
-                <w:rFonts w:ascii="Segoe UI" w:eastAsia="Times New Roman" w:hAnsi="Segoe UI" w:cs="Segoe UI"/>
-                <w:color w:val="D1D5DB"/>
-                <w:kern w:val="0"/>
-                <w:sz w:val="21"/>
-                <w:szCs w:val="21"/>
-                <w14:ligatures w14:val="none"/>
-              </w:rPr>
-              <w:t>Booking Confirmation</w:t>
-            </w:r>
-          </w:p>
-        </w:tc>
-        <w:tc>
-          <w:tcPr>
-            <w:tcW w:w="0" w:type="auto"/>
-            <w:tcBorders>
-              <w:top w:val="single" w:sz="2" w:space="0" w:color="D9D9E3"/>
-              <w:left w:val="single" w:sz="6" w:space="0" w:color="D9D9E3"/>
-              <w:bottom w:val="single" w:sz="6" w:space="0" w:color="D9D9E3"/>
-              <w:right w:val="single" w:sz="6" w:space="0" w:color="D9D9E3"/>
-            </w:tcBorders>
-            <w:shd w:val="clear" w:color="auto" w:fill="444654"/>
-            <w:vAlign w:val="bottom"/>
-            <w:hideMark/>
-          </w:tcPr>
-          <w:p>
-            <w:pPr>
-              <w:spacing w:before="480" w:after="480" w:line="240" w:lineRule="auto"/>
-              <w:rPr>
-                <w:rFonts w:ascii="Segoe UI" w:eastAsia="Times New Roman" w:hAnsi="Segoe UI" w:cs="Segoe UI"/>
-                <w:color w:val="D1D5DB"/>
-                <w:kern w:val="0"/>
-                <w:sz w:val="21"/>
-                <w:szCs w:val="21"/>
-                <w14:ligatures w14:val="none"/>
-              </w:rPr>
-            </w:pPr>
-            <w:r>
-              <w:rPr>
-                <w:rFonts w:ascii="Segoe UI" w:eastAsia="Times New Roman" w:hAnsi="Segoe UI" w:cs="Segoe UI"/>
-                <w:color w:val="D1D5DB"/>
-                <w:kern w:val="0"/>
-                <w:sz w:val="21"/>
-                <w:szCs w:val="21"/>
-                <w14:ligatures w14:val="none"/>
-              </w:rPr>
-              <w:t>- Interaction between Passenger and Airline System</w:t>
-            </w:r>
-          </w:p>
-        </w:tc>
-      </w:tr>
-    </w:tbl>
-    <w:p>
-      <w:pPr>
-        <w:rPr>
-          <w:sz w:val="24"/>
-          <w:szCs w:val="24"/>
+    <w:p>
+      <w:pPr>
+        <w:rPr>
+          <w:sz w:val="24"/>
+          <w:szCs w:val="24"/>
+          <w:u w:val="single"/>
+          <w:lang w:val="en-US"/>
+        </w:rPr>
+      </w:pPr>
+    </w:p>
+    <w:p>
+      <w:pPr>
+        <w:rPr>
+          <w:sz w:val="24"/>
+          <w:szCs w:val="24"/>
+          <w:lang w:val="en-US"/>
+        </w:rPr>
+      </w:pPr>
+      <w:r>
+        <w:rPr>
+          <w:sz w:val="24"/>
+          <w:szCs w:val="24"/>
+          <w:lang w:val="en-US"/>
+        </w:rPr>
+        <w:t>1.</w:t>
+      </w:r>
+      <w:r>
+        <w:rPr>
+          <w:sz w:val="24"/>
+          <w:szCs w:val="24"/>
+          <w:lang w:val="en-US"/>
+        </w:rPr>
+        <w:t>Requirement Identification:</w:t>
+      </w:r>
+    </w:p>
+    <w:p>
+      <w:pPr>
+        <w:pStyle w:val="ListParagraph"/>
+        <w:numPr>
+          <w:ilvl w:val="0"/>
+          <w:numId w:val="7"/>
+        </w:numPr>
+        <w:rPr>
+          <w:sz w:val="24"/>
+          <w:szCs w:val="24"/>
+          <w:lang w:val="en-US"/>
+        </w:rPr>
+      </w:pPr>
+      <w:r>
+        <w:rPr>
+          <w:sz w:val="24"/>
+          <w:szCs w:val="24"/>
+          <w:lang w:val="en-US"/>
+        </w:rPr>
+        <w:t>Identify and list the key requirements outlined in the Airline Management System description provided.</w:t>
+      </w:r>
+    </w:p>
+    <w:p>
+      <w:pPr>
+        <w:pStyle w:val="ListParagraph"/>
+        <w:numPr>
+          <w:ilvl w:val="0"/>
+          <w:numId w:val="7"/>
+        </w:numPr>
+        <w:rPr>
+          <w:sz w:val="24"/>
+          <w:szCs w:val="24"/>
+          <w:lang w:val="en-US"/>
+        </w:rPr>
+      </w:pPr>
+      <w:r>
+        <w:rPr>
+          <w:sz w:val="24"/>
+          <w:szCs w:val="24"/>
+          <w:lang w:val="en-US"/>
+        </w:rPr>
+        <w:t>Clearly specify the user and system inputs, operations, and expected outputs.</w:t>
+      </w:r>
+    </w:p>
+    <w:p>
+      <w:pPr>
+        <w:rPr>
+          <w:sz w:val="24"/>
+          <w:szCs w:val="24"/>
+          <w:lang w:val="en-US"/>
+        </w:rPr>
+      </w:pPr>
+    </w:p>
+    <w:p>
+      <w:pPr>
+        <w:rPr>
+          <w:sz w:val="24"/>
+          <w:szCs w:val="24"/>
+          <w:lang w:val="en-US"/>
+        </w:rPr>
+      </w:pPr>
+      <w:r>
+        <w:rPr>
+          <w:sz w:val="24"/>
+          <w:szCs w:val="24"/>
+          <w:lang w:val="en-US"/>
+        </w:rPr>
+        <w:t>2.</w:t>
+      </w:r>
+      <w:r>
+        <w:t xml:space="preserve"> </w:t>
+      </w:r>
+      <w:r>
+        <w:rPr>
+          <w:sz w:val="24"/>
+          <w:szCs w:val="24"/>
+          <w:lang w:val="en-US"/>
+        </w:rPr>
+        <w:t>Administrator Module Design:</w:t>
+      </w:r>
+    </w:p>
+    <w:p>
+      <w:pPr>
+        <w:pStyle w:val="ListParagraph"/>
+        <w:numPr>
+          <w:ilvl w:val="0"/>
+          <w:numId w:val="8"/>
+        </w:numPr>
+        <w:rPr>
+          <w:sz w:val="24"/>
+          <w:szCs w:val="24"/>
+          <w:lang w:val="en-US"/>
+        </w:rPr>
+      </w:pPr>
+      <w:r>
+        <w:rPr>
+          <w:sz w:val="24"/>
+          <w:szCs w:val="24"/>
+          <w:lang w:val="en-US"/>
+        </w:rPr>
+        <w:t>Based on the administrator operations outlined in the requirements (Login, Manage passengers, Update passenger's status), design the module structure.</w:t>
+      </w:r>
+    </w:p>
+    <w:p>
+      <w:pPr>
+        <w:pStyle w:val="ListParagraph"/>
+        <w:numPr>
+          <w:ilvl w:val="0"/>
+          <w:numId w:val="8"/>
+        </w:numPr>
+        <w:rPr>
+          <w:sz w:val="24"/>
+          <w:szCs w:val="24"/>
+          <w:lang w:val="en-US"/>
+        </w:rPr>
+      </w:pPr>
+      <w:r>
+        <w:rPr>
+          <w:sz w:val="24"/>
+          <w:szCs w:val="24"/>
+          <w:lang w:val="en-US"/>
+        </w:rPr>
+        <w:t>Specify how the administrator login functionality is implemented in the detailed design.</w:t>
+      </w:r>
+    </w:p>
+    <w:p>
+      <w:pPr>
+        <w:rPr>
+          <w:sz w:val="24"/>
+          <w:szCs w:val="24"/>
+          <w:lang w:val="en-US"/>
+        </w:rPr>
+      </w:pPr>
+    </w:p>
+    <w:p>
+      <w:pPr>
+        <w:rPr>
+          <w:sz w:val="24"/>
+          <w:szCs w:val="24"/>
+          <w:lang w:val="en-US"/>
+        </w:rPr>
+      </w:pPr>
+      <w:r>
+        <w:rPr>
+          <w:sz w:val="24"/>
+          <w:szCs w:val="24"/>
+          <w:lang w:val="en-US"/>
+        </w:rPr>
+        <w:t>3.</w:t>
+      </w:r>
+      <w:r>
+        <w:t xml:space="preserve"> </w:t>
+      </w:r>
+      <w:r>
+        <w:rPr>
+          <w:sz w:val="24"/>
+          <w:szCs w:val="24"/>
+          <w:lang w:val="en-US"/>
+        </w:rPr>
+        <w:t>Passenger Module Design:</w:t>
+      </w:r>
+    </w:p>
+    <w:p>
+      <w:pPr>
+        <w:pStyle w:val="ListParagraph"/>
+        <w:numPr>
+          <w:ilvl w:val="0"/>
+          <w:numId w:val="9"/>
+        </w:numPr>
+        <w:rPr>
+          <w:sz w:val="24"/>
+          <w:szCs w:val="24"/>
+          <w:lang w:val="en-US"/>
+        </w:rPr>
+      </w:pPr>
+      <w:r>
+        <w:rPr>
+          <w:sz w:val="24"/>
+          <w:szCs w:val="24"/>
+          <w:lang w:val="en-US"/>
+        </w:rPr>
+        <w:t>For passenger operations (Login, Edit Profile, View available flights, Reservation, Ticket cancellation), design the module structure.</w:t>
+      </w:r>
+    </w:p>
+    <w:p>
+      <w:pPr>
+        <w:pStyle w:val="ListParagraph"/>
+        <w:numPr>
+          <w:ilvl w:val="0"/>
+          <w:numId w:val="9"/>
+        </w:numPr>
+        <w:rPr>
+          <w:sz w:val="24"/>
+          <w:szCs w:val="24"/>
+          <w:lang w:val="en-US"/>
+        </w:rPr>
+      </w:pPr>
+      <w:r>
+        <w:rPr>
+          <w:sz w:val="24"/>
+          <w:szCs w:val="24"/>
+          <w:lang w:val="en-US"/>
+        </w:rPr>
+        <w:t>Provide details on how the passenger login and profile editing are implemented in the detailed design.</w:t>
+      </w:r>
+    </w:p>
+    <w:p>
+      <w:pPr>
+        <w:rPr>
+          <w:sz w:val="24"/>
+          <w:szCs w:val="24"/>
+          <w:lang w:val="en-US"/>
+        </w:rPr>
+      </w:pPr>
+    </w:p>
+    <w:p>
+      <w:pPr>
+        <w:rPr>
+          <w:sz w:val="24"/>
+          <w:szCs w:val="24"/>
+          <w:lang w:val="en-US"/>
+        </w:rPr>
+      </w:pPr>
+      <w:r>
+        <w:rPr>
+          <w:sz w:val="24"/>
+          <w:szCs w:val="24"/>
+          <w:lang w:val="en-US"/>
+        </w:rPr>
+        <w:t>4.</w:t>
+      </w:r>
+      <w:r>
+        <w:t xml:space="preserve"> </w:t>
+      </w:r>
+      <w:r>
+        <w:rPr>
+          <w:sz w:val="24"/>
+          <w:szCs w:val="24"/>
+          <w:lang w:val="en-US"/>
+        </w:rPr>
+        <w:t>Flight Information Module Design:</w:t>
+      </w:r>
+    </w:p>
+    <w:p>
+      <w:pPr>
+        <w:pStyle w:val="ListParagraph"/>
+        <w:numPr>
+          <w:ilvl w:val="0"/>
+          <w:numId w:val="10"/>
+        </w:numPr>
+        <w:rPr>
+          <w:sz w:val="24"/>
+          <w:szCs w:val="24"/>
+          <w:lang w:val="en-US"/>
+        </w:rPr>
+      </w:pPr>
+      <w:r>
+        <w:rPr>
+          <w:sz w:val="24"/>
+          <w:szCs w:val="24"/>
+          <w:lang w:val="en-US"/>
+        </w:rPr>
+        <w:t>Design the module for handling Flight Information based on the provided requirements.</w:t>
+      </w:r>
+    </w:p>
+    <w:p>
+      <w:pPr>
+        <w:pStyle w:val="ListParagraph"/>
+        <w:numPr>
+          <w:ilvl w:val="0"/>
+          <w:numId w:val="10"/>
+        </w:numPr>
+        <w:rPr>
+          <w:sz w:val="24"/>
+          <w:szCs w:val="24"/>
+          <w:lang w:val="en-US"/>
+        </w:rPr>
+      </w:pPr>
+      <w:r>
+        <w:rPr>
+          <w:sz w:val="24"/>
+          <w:szCs w:val="24"/>
+          <w:lang w:val="en-US"/>
+        </w:rPr>
+        <w:t>Clearly specify how both Domestic and International flights are represented and managed in the detailed design.</w:t>
+      </w:r>
+    </w:p>
+    <w:p>
+      <w:pPr>
+        <w:rPr>
+          <w:sz w:val="24"/>
+          <w:szCs w:val="24"/>
+          <w:lang w:val="en-US"/>
+        </w:rPr>
+      </w:pPr>
+    </w:p>
+    <w:p>
+      <w:pPr>
+        <w:rPr>
+          <w:sz w:val="24"/>
+          <w:szCs w:val="24"/>
+          <w:lang w:val="en-US"/>
+        </w:rPr>
+      </w:pPr>
+      <w:r>
+        <w:rPr>
+          <w:sz w:val="24"/>
+          <w:szCs w:val="24"/>
+          <w:lang w:val="en-US"/>
+        </w:rPr>
+        <w:t>5.</w:t>
+      </w:r>
+      <w:r>
+        <w:t xml:space="preserve"> </w:t>
+      </w:r>
+      <w:r>
+        <w:rPr>
+          <w:sz w:val="24"/>
+          <w:szCs w:val="24"/>
+          <w:lang w:val="en-US"/>
+        </w:rPr>
+        <w:t>Input/Output Handling:</w:t>
+      </w:r>
+    </w:p>
+    <w:p>
+      <w:pPr>
+        <w:pStyle w:val="ListParagraph"/>
+        <w:numPr>
+          <w:ilvl w:val="0"/>
+          <w:numId w:val="11"/>
+        </w:numPr>
+        <w:rPr>
+          <w:sz w:val="24"/>
+          <w:szCs w:val="24"/>
+          <w:lang w:val="en-US"/>
+        </w:rPr>
+      </w:pPr>
+      <w:r>
+        <w:rPr>
+          <w:sz w:val="24"/>
+          <w:szCs w:val="24"/>
+          <w:lang w:val="en-US"/>
+        </w:rPr>
+        <w:t>Detail how user inputs (Passenger and Administrator information, Flight details) are processed in the system.</w:t>
+      </w:r>
+    </w:p>
+    <w:p>
+      <w:pPr>
+        <w:pStyle w:val="ListParagraph"/>
+        <w:numPr>
+          <w:ilvl w:val="0"/>
+          <w:numId w:val="11"/>
+        </w:numPr>
+        <w:rPr>
+          <w:sz w:val="24"/>
+          <w:szCs w:val="24"/>
+          <w:lang w:val="en-US"/>
+        </w:rPr>
+      </w:pPr>
+      <w:r>
+        <w:rPr>
+          <w:sz w:val="24"/>
+          <w:szCs w:val="24"/>
+          <w:lang w:val="en-US"/>
+        </w:rPr>
+        <w:t xml:space="preserve"> Specify the mechanisms for displaying available flights, confirming reservations, and printing tickets.</w:t>
+      </w:r>
+    </w:p>
+    <w:p>
+      <w:pPr>
+        <w:rPr>
+          <w:sz w:val="24"/>
+          <w:szCs w:val="24"/>
+          <w:lang w:val="en-US"/>
+        </w:rPr>
+      </w:pPr>
+    </w:p>
+    <w:p>
+      <w:pPr>
+        <w:rPr>
+          <w:sz w:val="24"/>
+          <w:szCs w:val="24"/>
+          <w:lang w:val="en-US"/>
+        </w:rPr>
+      </w:pPr>
+      <w:r>
+        <w:rPr>
+          <w:sz w:val="24"/>
+          <w:szCs w:val="24"/>
+          <w:lang w:val="en-US"/>
+        </w:rPr>
+        <w:t>6.</w:t>
+      </w:r>
+      <w:r>
+        <w:t xml:space="preserve"> </w:t>
+      </w:r>
+      <w:r>
+        <w:rPr>
+          <w:sz w:val="24"/>
+          <w:szCs w:val="24"/>
+          <w:lang w:val="en-US"/>
+        </w:rPr>
+        <w:t>Error Handling:</w:t>
+      </w:r>
+    </w:p>
+    <w:p>
+      <w:pPr>
+        <w:pStyle w:val="ListParagraph"/>
+        <w:numPr>
+          <w:ilvl w:val="0"/>
+          <w:numId w:val="12"/>
+        </w:numPr>
+        <w:rPr>
+          <w:sz w:val="24"/>
+          <w:szCs w:val="24"/>
+          <w:lang w:val="en-US"/>
+        </w:rPr>
+      </w:pPr>
+      <w:r>
+        <w:rPr>
+          <w:sz w:val="24"/>
+          <w:szCs w:val="24"/>
+          <w:lang w:val="en-US"/>
+        </w:rPr>
+        <w:t>Describe how errors or exceptional scenarios, as mentioned in the requirements, are handled in the detailed design.</w:t>
+      </w:r>
+    </w:p>
+    <w:p>
+      <w:pPr>
+        <w:pStyle w:val="ListParagraph"/>
+        <w:numPr>
+          <w:ilvl w:val="0"/>
+          <w:numId w:val="12"/>
+        </w:numPr>
+        <w:rPr>
+          <w:sz w:val="24"/>
+          <w:szCs w:val="24"/>
+          <w:lang w:val="en-US"/>
+        </w:rPr>
+      </w:pPr>
+      <w:r>
+        <w:rPr>
+          <w:sz w:val="24"/>
+          <w:szCs w:val="24"/>
+          <w:lang w:val="en-US"/>
+        </w:rPr>
+        <w:lastRenderedPageBreak/>
+        <w:t>Ensure that error messages are appropriately generated and displayed to users.</w:t>
+      </w:r>
+    </w:p>
+    <w:p>
+      <w:pPr>
+        <w:rPr>
+          <w:sz w:val="24"/>
+          <w:szCs w:val="24"/>
+          <w:lang w:val="en-US"/>
+        </w:rPr>
+      </w:pPr>
+    </w:p>
+    <w:p>
+      <w:pPr>
+        <w:rPr>
+          <w:sz w:val="24"/>
+          <w:szCs w:val="24"/>
+          <w:lang w:val="en-US"/>
+        </w:rPr>
+      </w:pPr>
+      <w:r>
+        <w:rPr>
+          <w:sz w:val="24"/>
+          <w:szCs w:val="24"/>
+          <w:lang w:val="en-US"/>
+        </w:rPr>
+        <w:t>7.</w:t>
+      </w:r>
+      <w:r>
+        <w:t xml:space="preserve"> </w:t>
+      </w:r>
+      <w:r>
+        <w:rPr>
+          <w:sz w:val="24"/>
+          <w:szCs w:val="24"/>
+          <w:lang w:val="en-US"/>
+        </w:rPr>
+        <w:t>Documentation:</w:t>
+      </w:r>
+    </w:p>
+    <w:p>
+      <w:pPr>
+        <w:pStyle w:val="ListParagraph"/>
+        <w:numPr>
+          <w:ilvl w:val="0"/>
+          <w:numId w:val="13"/>
+        </w:numPr>
+        <w:rPr>
+          <w:sz w:val="24"/>
+          <w:szCs w:val="24"/>
+          <w:lang w:val="en-US"/>
+        </w:rPr>
+      </w:pPr>
+      <w:r>
+        <w:rPr>
+          <w:sz w:val="24"/>
+          <w:szCs w:val="24"/>
+          <w:lang w:val="en-US"/>
+        </w:rPr>
+        <w:t>Include appropriate comments, annotations, or documentation within the design model to explain the rationale behind design decisions and how they fulfill the specified requirements.</w:t>
+      </w:r>
+    </w:p>
+    <w:p>
+      <w:pPr>
+        <w:rPr>
+          <w:sz w:val="24"/>
+          <w:szCs w:val="24"/>
+          <w:lang w:val="en-US"/>
         </w:rPr>
       </w:pPr>
     </w:p>
@@ -2468,6 +2053,119 @@
     </w:lvl>
   </w:abstractNum>
   <w:abstractNum w:abstractNumId="2" w15:restartNumberingAfterBreak="0">
+    <w:nsid w:val="1C907593"/>
+    <w:multiLevelType w:val="hybridMultilevel"/>
+    <w:tmpl w:val="949C8F6A"/>
+    <w:lvl w:ilvl="0" w:tplc="10000001">
+      <w:start w:val="1"/>
+      <w:numFmt w:val="bullet"/>
+      <w:lvlText w:val=""/>
+      <w:lvlJc w:val="left"/>
+      <w:pPr>
+        <w:ind w:left="780" w:hanging="360"/>
+      </w:pPr>
+      <w:rPr>
+        <w:rFonts w:ascii="Symbol" w:hAnsi="Symbol" w:hint="default"/>
+      </w:rPr>
+    </w:lvl>
+    <w:lvl w:ilvl="1" w:tplc="10000003" w:tentative="1">
+      <w:start w:val="1"/>
+      <w:numFmt w:val="bullet"/>
+      <w:lvlText w:val="o"/>
+      <w:lvlJc w:val="left"/>
+      <w:pPr>
+        <w:ind w:left="1500" w:hanging="360"/>
+      </w:pPr>
+      <w:rPr>
+        <w:rFonts w:ascii="Courier New" w:hAnsi="Courier New" w:cs="Courier New" w:hint="default"/>
+      </w:rPr>
+    </w:lvl>
+    <w:lvl w:ilvl="2" w:tplc="10000005" w:tentative="1">
+      <w:start w:val="1"/>
+      <w:numFmt w:val="bullet"/>
+      <w:lvlText w:val=""/>
+      <w:lvlJc w:val="left"/>
+      <w:pPr>
+        <w:ind w:left="2220" w:hanging="360"/>
+      </w:pPr>
+      <w:rPr>
+        <w:rFonts w:ascii="Wingdings" w:hAnsi="Wingdings" w:hint="default"/>
+      </w:rPr>
+    </w:lvl>
+    <w:lvl w:ilvl="3" w:tplc="10000001" w:tentative="1">
+      <w:start w:val="1"/>
+      <w:numFmt w:val="bullet"/>
+      <w:lvlText w:val=""/>
+      <w:lvlJc w:val="left"/>
+      <w:pPr>
+        <w:ind w:left="2940" w:hanging="360"/>
+      </w:pPr>
+      <w:rPr>
+        <w:rFonts w:ascii="Symbol" w:hAnsi="Symbol" w:hint="default"/>
+      </w:rPr>
+    </w:lvl>
+    <w:lvl w:ilvl="4" w:tplc="10000003" w:tentative="1">
+      <w:start w:val="1"/>
+      <w:numFmt w:val="bullet"/>
+      <w:lvlText w:val="o"/>
+      <w:lvlJc w:val="left"/>
+      <w:pPr>
+        <w:ind w:left="3660" w:hanging="360"/>
+      </w:pPr>
+      <w:rPr>
+        <w:rFonts w:ascii="Courier New" w:hAnsi="Courier New" w:cs="Courier New" w:hint="default"/>
+      </w:rPr>
+    </w:lvl>
+    <w:lvl w:ilvl="5" w:tplc="10000005" w:tentative="1">
+      <w:start w:val="1"/>
+      <w:numFmt w:val="bullet"/>
+      <w:lvlText w:val=""/>
+      <w:lvlJc w:val="left"/>
+      <w:pPr>
+        <w:ind w:left="4380" w:hanging="360"/>
+      </w:pPr>
+      <w:rPr>
+        <w:rFonts w:ascii="Wingdings" w:hAnsi="Wingdings" w:hint="default"/>
+      </w:rPr>
+    </w:lvl>
+    <w:lvl w:ilvl="6" w:tplc="10000001" w:tentative="1">
+      <w:start w:val="1"/>
+      <w:numFmt w:val="bullet"/>
+      <w:lvlText w:val=""/>
+      <w:lvlJc w:val="left"/>
+      <w:pPr>
+        <w:ind w:left="5100" w:hanging="360"/>
+      </w:pPr>
+      <w:rPr>
+        <w:rFonts w:ascii="Symbol" w:hAnsi="Symbol" w:hint="default"/>
+      </w:rPr>
+    </w:lvl>
+    <w:lvl w:ilvl="7" w:tplc="10000003" w:tentative="1">
+      <w:start w:val="1"/>
+      <w:numFmt w:val="bullet"/>
+      <w:lvlText w:val="o"/>
+      <w:lvlJc w:val="left"/>
+      <w:pPr>
+        <w:ind w:left="5820" w:hanging="360"/>
+      </w:pPr>
+      <w:rPr>
+        <w:rFonts w:ascii="Courier New" w:hAnsi="Courier New" w:cs="Courier New" w:hint="default"/>
+      </w:rPr>
+    </w:lvl>
+    <w:lvl w:ilvl="8" w:tplc="10000005" w:tentative="1">
+      <w:start w:val="1"/>
+      <w:numFmt w:val="bullet"/>
+      <w:lvlText w:val=""/>
+      <w:lvlJc w:val="left"/>
+      <w:pPr>
+        <w:ind w:left="6540" w:hanging="360"/>
+      </w:pPr>
+      <w:rPr>
+        <w:rFonts w:ascii="Wingdings" w:hAnsi="Wingdings" w:hint="default"/>
+      </w:rPr>
+    </w:lvl>
+  </w:abstractNum>
+  <w:abstractNum w:abstractNumId="3" w15:restartNumberingAfterBreak="0">
     <w:nsid w:val="2AD31AC2"/>
     <w:multiLevelType w:val="hybridMultilevel"/>
     <w:tmpl w:val="7F347AD4"/>
@@ -2580,7 +2278,572 @@
       </w:rPr>
     </w:lvl>
   </w:abstractNum>
-  <w:abstractNum w:abstractNumId="3" w15:restartNumberingAfterBreak="0">
+  <w:abstractNum w:abstractNumId="4" w15:restartNumberingAfterBreak="0">
+    <w:nsid w:val="48B15F6E"/>
+    <w:multiLevelType w:val="hybridMultilevel"/>
+    <w:tmpl w:val="9DE6139C"/>
+    <w:lvl w:ilvl="0" w:tplc="10000001">
+      <w:start w:val="1"/>
+      <w:numFmt w:val="bullet"/>
+      <w:lvlText w:val=""/>
+      <w:lvlJc w:val="left"/>
+      <w:pPr>
+        <w:ind w:left="780" w:hanging="360"/>
+      </w:pPr>
+      <w:rPr>
+        <w:rFonts w:ascii="Symbol" w:hAnsi="Symbol" w:hint="default"/>
+      </w:rPr>
+    </w:lvl>
+    <w:lvl w:ilvl="1" w:tplc="10000003" w:tentative="1">
+      <w:start w:val="1"/>
+      <w:numFmt w:val="bullet"/>
+      <w:lvlText w:val="o"/>
+      <w:lvlJc w:val="left"/>
+      <w:pPr>
+        <w:ind w:left="1500" w:hanging="360"/>
+      </w:pPr>
+      <w:rPr>
+        <w:rFonts w:ascii="Courier New" w:hAnsi="Courier New" w:cs="Courier New" w:hint="default"/>
+      </w:rPr>
+    </w:lvl>
+    <w:lvl w:ilvl="2" w:tplc="10000005" w:tentative="1">
+      <w:start w:val="1"/>
+      <w:numFmt w:val="bullet"/>
+      <w:lvlText w:val=""/>
+      <w:lvlJc w:val="left"/>
+      <w:pPr>
+        <w:ind w:left="2220" w:hanging="360"/>
+      </w:pPr>
+      <w:rPr>
+        <w:rFonts w:ascii="Wingdings" w:hAnsi="Wingdings" w:hint="default"/>
+      </w:rPr>
+    </w:lvl>
+    <w:lvl w:ilvl="3" w:tplc="10000001" w:tentative="1">
+      <w:start w:val="1"/>
+      <w:numFmt w:val="bullet"/>
+      <w:lvlText w:val=""/>
+      <w:lvlJc w:val="left"/>
+      <w:pPr>
+        <w:ind w:left="2940" w:hanging="360"/>
+      </w:pPr>
+      <w:rPr>
+        <w:rFonts w:ascii="Symbol" w:hAnsi="Symbol" w:hint="default"/>
+      </w:rPr>
+    </w:lvl>
+    <w:lvl w:ilvl="4" w:tplc="10000003" w:tentative="1">
+      <w:start w:val="1"/>
+      <w:numFmt w:val="bullet"/>
+      <w:lvlText w:val="o"/>
+      <w:lvlJc w:val="left"/>
+      <w:pPr>
+        <w:ind w:left="3660" w:hanging="360"/>
+      </w:pPr>
+      <w:rPr>
+        <w:rFonts w:ascii="Courier New" w:hAnsi="Courier New" w:cs="Courier New" w:hint="default"/>
+      </w:rPr>
+    </w:lvl>
+    <w:lvl w:ilvl="5" w:tplc="10000005" w:tentative="1">
+      <w:start w:val="1"/>
+      <w:numFmt w:val="bullet"/>
+      <w:lvlText w:val=""/>
+      <w:lvlJc w:val="left"/>
+      <w:pPr>
+        <w:ind w:left="4380" w:hanging="360"/>
+      </w:pPr>
+      <w:rPr>
+        <w:rFonts w:ascii="Wingdings" w:hAnsi="Wingdings" w:hint="default"/>
+      </w:rPr>
+    </w:lvl>
+    <w:lvl w:ilvl="6" w:tplc="10000001" w:tentative="1">
+      <w:start w:val="1"/>
+      <w:numFmt w:val="bullet"/>
+      <w:lvlText w:val=""/>
+      <w:lvlJc w:val="left"/>
+      <w:pPr>
+        <w:ind w:left="5100" w:hanging="360"/>
+      </w:pPr>
+      <w:rPr>
+        <w:rFonts w:ascii="Symbol" w:hAnsi="Symbol" w:hint="default"/>
+      </w:rPr>
+    </w:lvl>
+    <w:lvl w:ilvl="7" w:tplc="10000003" w:tentative="1">
+      <w:start w:val="1"/>
+      <w:numFmt w:val="bullet"/>
+      <w:lvlText w:val="o"/>
+      <w:lvlJc w:val="left"/>
+      <w:pPr>
+        <w:ind w:left="5820" w:hanging="360"/>
+      </w:pPr>
+      <w:rPr>
+        <w:rFonts w:ascii="Courier New" w:hAnsi="Courier New" w:cs="Courier New" w:hint="default"/>
+      </w:rPr>
+    </w:lvl>
+    <w:lvl w:ilvl="8" w:tplc="10000005" w:tentative="1">
+      <w:start w:val="1"/>
+      <w:numFmt w:val="bullet"/>
+      <w:lvlText w:val=""/>
+      <w:lvlJc w:val="left"/>
+      <w:pPr>
+        <w:ind w:left="6540" w:hanging="360"/>
+      </w:pPr>
+      <w:rPr>
+        <w:rFonts w:ascii="Wingdings" w:hAnsi="Wingdings" w:hint="default"/>
+      </w:rPr>
+    </w:lvl>
+  </w:abstractNum>
+  <w:abstractNum w:abstractNumId="5" w15:restartNumberingAfterBreak="0">
+    <w:nsid w:val="526C4CDA"/>
+    <w:multiLevelType w:val="hybridMultilevel"/>
+    <w:tmpl w:val="FC4459FC"/>
+    <w:lvl w:ilvl="0" w:tplc="10000001">
+      <w:start w:val="1"/>
+      <w:numFmt w:val="bullet"/>
+      <w:lvlText w:val=""/>
+      <w:lvlJc w:val="left"/>
+      <w:pPr>
+        <w:ind w:left="780" w:hanging="360"/>
+      </w:pPr>
+      <w:rPr>
+        <w:rFonts w:ascii="Symbol" w:hAnsi="Symbol" w:hint="default"/>
+      </w:rPr>
+    </w:lvl>
+    <w:lvl w:ilvl="1" w:tplc="10000003" w:tentative="1">
+      <w:start w:val="1"/>
+      <w:numFmt w:val="bullet"/>
+      <w:lvlText w:val="o"/>
+      <w:lvlJc w:val="left"/>
+      <w:pPr>
+        <w:ind w:left="1500" w:hanging="360"/>
+      </w:pPr>
+      <w:rPr>
+        <w:rFonts w:ascii="Courier New" w:hAnsi="Courier New" w:cs="Courier New" w:hint="default"/>
+      </w:rPr>
+    </w:lvl>
+    <w:lvl w:ilvl="2" w:tplc="10000005" w:tentative="1">
+      <w:start w:val="1"/>
+      <w:numFmt w:val="bullet"/>
+      <w:lvlText w:val=""/>
+      <w:lvlJc w:val="left"/>
+      <w:pPr>
+        <w:ind w:left="2220" w:hanging="360"/>
+      </w:pPr>
+      <w:rPr>
+        <w:rFonts w:ascii="Wingdings" w:hAnsi="Wingdings" w:hint="default"/>
+      </w:rPr>
+    </w:lvl>
+    <w:lvl w:ilvl="3" w:tplc="10000001" w:tentative="1">
+      <w:start w:val="1"/>
+      <w:numFmt w:val="bullet"/>
+      <w:lvlText w:val=""/>
+      <w:lvlJc w:val="left"/>
+      <w:pPr>
+        <w:ind w:left="2940" w:hanging="360"/>
+      </w:pPr>
+      <w:rPr>
+        <w:rFonts w:ascii="Symbol" w:hAnsi="Symbol" w:hint="default"/>
+      </w:rPr>
+    </w:lvl>
+    <w:lvl w:ilvl="4" w:tplc="10000003" w:tentative="1">
+      <w:start w:val="1"/>
+      <w:numFmt w:val="bullet"/>
+      <w:lvlText w:val="o"/>
+      <w:lvlJc w:val="left"/>
+      <w:pPr>
+        <w:ind w:left="3660" w:hanging="360"/>
+      </w:pPr>
+      <w:rPr>
+        <w:rFonts w:ascii="Courier New" w:hAnsi="Courier New" w:cs="Courier New" w:hint="default"/>
+      </w:rPr>
+    </w:lvl>
+    <w:lvl w:ilvl="5" w:tplc="10000005" w:tentative="1">
+      <w:start w:val="1"/>
+      <w:numFmt w:val="bullet"/>
+      <w:lvlText w:val=""/>
+      <w:lvlJc w:val="left"/>
+      <w:pPr>
+        <w:ind w:left="4380" w:hanging="360"/>
+      </w:pPr>
+      <w:rPr>
+        <w:rFonts w:ascii="Wingdings" w:hAnsi="Wingdings" w:hint="default"/>
+      </w:rPr>
+    </w:lvl>
+    <w:lvl w:ilvl="6" w:tplc="10000001" w:tentative="1">
+      <w:start w:val="1"/>
+      <w:numFmt w:val="bullet"/>
+      <w:lvlText w:val=""/>
+      <w:lvlJc w:val="left"/>
+      <w:pPr>
+        <w:ind w:left="5100" w:hanging="360"/>
+      </w:pPr>
+      <w:rPr>
+        <w:rFonts w:ascii="Symbol" w:hAnsi="Symbol" w:hint="default"/>
+      </w:rPr>
+    </w:lvl>
+    <w:lvl w:ilvl="7" w:tplc="10000003" w:tentative="1">
+      <w:start w:val="1"/>
+      <w:numFmt w:val="bullet"/>
+      <w:lvlText w:val="o"/>
+      <w:lvlJc w:val="left"/>
+      <w:pPr>
+        <w:ind w:left="5820" w:hanging="360"/>
+      </w:pPr>
+      <w:rPr>
+        <w:rFonts w:ascii="Courier New" w:hAnsi="Courier New" w:cs="Courier New" w:hint="default"/>
+      </w:rPr>
+    </w:lvl>
+    <w:lvl w:ilvl="8" w:tplc="10000005" w:tentative="1">
+      <w:start w:val="1"/>
+      <w:numFmt w:val="bullet"/>
+      <w:lvlText w:val=""/>
+      <w:lvlJc w:val="left"/>
+      <w:pPr>
+        <w:ind w:left="6540" w:hanging="360"/>
+      </w:pPr>
+      <w:rPr>
+        <w:rFonts w:ascii="Wingdings" w:hAnsi="Wingdings" w:hint="default"/>
+      </w:rPr>
+    </w:lvl>
+  </w:abstractNum>
+  <w:abstractNum w:abstractNumId="6" w15:restartNumberingAfterBreak="0">
+    <w:nsid w:val="55EE60F3"/>
+    <w:multiLevelType w:val="hybridMultilevel"/>
+    <w:tmpl w:val="F0F2264C"/>
+    <w:lvl w:ilvl="0" w:tplc="10000001">
+      <w:start w:val="1"/>
+      <w:numFmt w:val="bullet"/>
+      <w:lvlText w:val=""/>
+      <w:lvlJc w:val="left"/>
+      <w:pPr>
+        <w:ind w:left="780" w:hanging="360"/>
+      </w:pPr>
+      <w:rPr>
+        <w:rFonts w:ascii="Symbol" w:hAnsi="Symbol" w:hint="default"/>
+      </w:rPr>
+    </w:lvl>
+    <w:lvl w:ilvl="1" w:tplc="10000003" w:tentative="1">
+      <w:start w:val="1"/>
+      <w:numFmt w:val="bullet"/>
+      <w:lvlText w:val="o"/>
+      <w:lvlJc w:val="left"/>
+      <w:pPr>
+        <w:ind w:left="1500" w:hanging="360"/>
+      </w:pPr>
+      <w:rPr>
+        <w:rFonts w:ascii="Courier New" w:hAnsi="Courier New" w:cs="Courier New" w:hint="default"/>
+      </w:rPr>
+    </w:lvl>
+    <w:lvl w:ilvl="2" w:tplc="10000005" w:tentative="1">
+      <w:start w:val="1"/>
+      <w:numFmt w:val="bullet"/>
+      <w:lvlText w:val=""/>
+      <w:lvlJc w:val="left"/>
+      <w:pPr>
+        <w:ind w:left="2220" w:hanging="360"/>
+      </w:pPr>
+      <w:rPr>
+        <w:rFonts w:ascii="Wingdings" w:hAnsi="Wingdings" w:hint="default"/>
+      </w:rPr>
+    </w:lvl>
+    <w:lvl w:ilvl="3" w:tplc="10000001" w:tentative="1">
+      <w:start w:val="1"/>
+      <w:numFmt w:val="bullet"/>
+      <w:lvlText w:val=""/>
+      <w:lvlJc w:val="left"/>
+      <w:pPr>
+        <w:ind w:left="2940" w:hanging="360"/>
+      </w:pPr>
+      <w:rPr>
+        <w:rFonts w:ascii="Symbol" w:hAnsi="Symbol" w:hint="default"/>
+      </w:rPr>
+    </w:lvl>
+    <w:lvl w:ilvl="4" w:tplc="10000003" w:tentative="1">
+      <w:start w:val="1"/>
+      <w:numFmt w:val="bullet"/>
+      <w:lvlText w:val="o"/>
+      <w:lvlJc w:val="left"/>
+      <w:pPr>
+        <w:ind w:left="3660" w:hanging="360"/>
+      </w:pPr>
+      <w:rPr>
+        <w:rFonts w:ascii="Courier New" w:hAnsi="Courier New" w:cs="Courier New" w:hint="default"/>
+      </w:rPr>
+    </w:lvl>
+    <w:lvl w:ilvl="5" w:tplc="10000005" w:tentative="1">
+      <w:start w:val="1"/>
+      <w:numFmt w:val="bullet"/>
+      <w:lvlText w:val=""/>
+      <w:lvlJc w:val="left"/>
+      <w:pPr>
+        <w:ind w:left="4380" w:hanging="360"/>
+      </w:pPr>
+      <w:rPr>
+        <w:rFonts w:ascii="Wingdings" w:hAnsi="Wingdings" w:hint="default"/>
+      </w:rPr>
+    </w:lvl>
+    <w:lvl w:ilvl="6" w:tplc="10000001" w:tentative="1">
+      <w:start w:val="1"/>
+      <w:numFmt w:val="bullet"/>
+      <w:lvlText w:val=""/>
+      <w:lvlJc w:val="left"/>
+      <w:pPr>
+        <w:ind w:left="5100" w:hanging="360"/>
+      </w:pPr>
+      <w:rPr>
+        <w:rFonts w:ascii="Symbol" w:hAnsi="Symbol" w:hint="default"/>
+      </w:rPr>
+    </w:lvl>
+    <w:lvl w:ilvl="7" w:tplc="10000003" w:tentative="1">
+      <w:start w:val="1"/>
+      <w:numFmt w:val="bullet"/>
+      <w:lvlText w:val="o"/>
+      <w:lvlJc w:val="left"/>
+      <w:pPr>
+        <w:ind w:left="5820" w:hanging="360"/>
+      </w:pPr>
+      <w:rPr>
+        <w:rFonts w:ascii="Courier New" w:hAnsi="Courier New" w:cs="Courier New" w:hint="default"/>
+      </w:rPr>
+    </w:lvl>
+    <w:lvl w:ilvl="8" w:tplc="10000005" w:tentative="1">
+      <w:start w:val="1"/>
+      <w:numFmt w:val="bullet"/>
+      <w:lvlText w:val=""/>
+      <w:lvlJc w:val="left"/>
+      <w:pPr>
+        <w:ind w:left="6540" w:hanging="360"/>
+      </w:pPr>
+      <w:rPr>
+        <w:rFonts w:ascii="Wingdings" w:hAnsi="Wingdings" w:hint="default"/>
+      </w:rPr>
+    </w:lvl>
+  </w:abstractNum>
+  <w:abstractNum w:abstractNumId="7" w15:restartNumberingAfterBreak="0">
+    <w:nsid w:val="57D602DD"/>
+    <w:multiLevelType w:val="hybridMultilevel"/>
+    <w:tmpl w:val="245C4FDA"/>
+    <w:lvl w:ilvl="0" w:tplc="10000001">
+      <w:start w:val="1"/>
+      <w:numFmt w:val="bullet"/>
+      <w:lvlText w:val=""/>
+      <w:lvlJc w:val="left"/>
+      <w:pPr>
+        <w:ind w:left="720" w:hanging="360"/>
+      </w:pPr>
+      <w:rPr>
+        <w:rFonts w:ascii="Symbol" w:hAnsi="Symbol" w:hint="default"/>
+      </w:rPr>
+    </w:lvl>
+    <w:lvl w:ilvl="1" w:tplc="10000003" w:tentative="1">
+      <w:start w:val="1"/>
+      <w:numFmt w:val="bullet"/>
+      <w:lvlText w:val="o"/>
+      <w:lvlJc w:val="left"/>
+      <w:pPr>
+        <w:ind w:left="1440" w:hanging="360"/>
+      </w:pPr>
+      <w:rPr>
+        <w:rFonts w:ascii="Courier New" w:hAnsi="Courier New" w:cs="Courier New" w:hint="default"/>
+      </w:rPr>
+    </w:lvl>
+    <w:lvl w:ilvl="2" w:tplc="10000005" w:tentative="1">
+      <w:start w:val="1"/>
+      <w:numFmt w:val="bullet"/>
+      <w:lvlText w:val=""/>
+      <w:lvlJc w:val="left"/>
+      <w:pPr>
+        <w:ind w:left="2160" w:hanging="360"/>
+      </w:pPr>
+      <w:rPr>
+        <w:rFonts w:ascii="Wingdings" w:hAnsi="Wingdings" w:hint="default"/>
+      </w:rPr>
+    </w:lvl>
+    <w:lvl w:ilvl="3" w:tplc="10000001" w:tentative="1">
+      <w:start w:val="1"/>
+      <w:numFmt w:val="bullet"/>
+      <w:lvlText w:val=""/>
+      <w:lvlJc w:val="left"/>
+      <w:pPr>
+        <w:ind w:left="2880" w:hanging="360"/>
+      </w:pPr>
+      <w:rPr>
+        <w:rFonts w:ascii="Symbol" w:hAnsi="Symbol" w:hint="default"/>
+      </w:rPr>
+    </w:lvl>
+    <w:lvl w:ilvl="4" w:tplc="10000003" w:tentative="1">
+      <w:start w:val="1"/>
+      <w:numFmt w:val="bullet"/>
+      <w:lvlText w:val="o"/>
+      <w:lvlJc w:val="left"/>
+      <w:pPr>
+        <w:ind w:left="3600" w:hanging="360"/>
+      </w:pPr>
+      <w:rPr>
+        <w:rFonts w:ascii="Courier New" w:hAnsi="Courier New" w:cs="Courier New" w:hint="default"/>
+      </w:rPr>
+    </w:lvl>
+    <w:lvl w:ilvl="5" w:tplc="10000005" w:tentative="1">
+      <w:start w:val="1"/>
+      <w:numFmt w:val="bullet"/>
+      <w:lvlText w:val=""/>
+      <w:lvlJc w:val="left"/>
+      <w:pPr>
+        <w:ind w:left="4320" w:hanging="360"/>
+      </w:pPr>
+      <w:rPr>
+        <w:rFonts w:ascii="Wingdings" w:hAnsi="Wingdings" w:hint="default"/>
+      </w:rPr>
+    </w:lvl>
+    <w:lvl w:ilvl="6" w:tplc="10000001" w:tentative="1">
+      <w:start w:val="1"/>
+      <w:numFmt w:val="bullet"/>
+      <w:lvlText w:val=""/>
+      <w:lvlJc w:val="left"/>
+      <w:pPr>
+        <w:ind w:left="5040" w:hanging="360"/>
+      </w:pPr>
+      <w:rPr>
+        <w:rFonts w:ascii="Symbol" w:hAnsi="Symbol" w:hint="default"/>
+      </w:rPr>
+    </w:lvl>
+    <w:lvl w:ilvl="7" w:tplc="10000003" w:tentative="1">
+      <w:start w:val="1"/>
+      <w:numFmt w:val="bullet"/>
+      <w:lvlText w:val="o"/>
+      <w:lvlJc w:val="left"/>
+      <w:pPr>
+        <w:ind w:left="5760" w:hanging="360"/>
+      </w:pPr>
+      <w:rPr>
+        <w:rFonts w:ascii="Courier New" w:hAnsi="Courier New" w:cs="Courier New" w:hint="default"/>
+      </w:rPr>
+    </w:lvl>
+    <w:lvl w:ilvl="8" w:tplc="10000005" w:tentative="1">
+      <w:start w:val="1"/>
+      <w:numFmt w:val="bullet"/>
+      <w:lvlText w:val=""/>
+      <w:lvlJc w:val="left"/>
+      <w:pPr>
+        <w:ind w:left="6480" w:hanging="360"/>
+      </w:pPr>
+      <w:rPr>
+        <w:rFonts w:ascii="Wingdings" w:hAnsi="Wingdings" w:hint="default"/>
+      </w:rPr>
+    </w:lvl>
+  </w:abstractNum>
+  <w:abstractNum w:abstractNumId="8" w15:restartNumberingAfterBreak="0">
+    <w:nsid w:val="62EB2851"/>
+    <w:multiLevelType w:val="hybridMultilevel"/>
+    <w:tmpl w:val="96724302"/>
+    <w:lvl w:ilvl="0" w:tplc="10000001">
+      <w:start w:val="1"/>
+      <w:numFmt w:val="bullet"/>
+      <w:lvlText w:val=""/>
+      <w:lvlJc w:val="left"/>
+      <w:pPr>
+        <w:ind w:left="780" w:hanging="360"/>
+      </w:pPr>
+      <w:rPr>
+        <w:rFonts w:ascii="Symbol" w:hAnsi="Symbol" w:hint="default"/>
+      </w:rPr>
+    </w:lvl>
+    <w:lvl w:ilvl="1" w:tplc="10000003" w:tentative="1">
+      <w:start w:val="1"/>
+      <w:numFmt w:val="bullet"/>
+      <w:lvlText w:val="o"/>
+      <w:lvlJc w:val="left"/>
+      <w:pPr>
+        <w:ind w:left="1500" w:hanging="360"/>
+      </w:pPr>
+      <w:rPr>
+        <w:rFonts w:ascii="Courier New" w:hAnsi="Courier New" w:cs="Courier New" w:hint="default"/>
+      </w:rPr>
+    </w:lvl>
+    <w:lvl w:ilvl="2" w:tplc="10000005" w:tentative="1">
+      <w:start w:val="1"/>
+      <w:numFmt w:val="bullet"/>
+      <w:lvlText w:val=""/>
+      <w:lvlJc w:val="left"/>
+      <w:pPr>
+        <w:ind w:left="2220" w:hanging="360"/>
+      </w:pPr>
+      <w:rPr>
+        <w:rFonts w:ascii="Wingdings" w:hAnsi="Wingdings" w:hint="default"/>
+      </w:rPr>
+    </w:lvl>
+    <w:lvl w:ilvl="3" w:tplc="10000001" w:tentative="1">
+      <w:start w:val="1"/>
+      <w:numFmt w:val="bullet"/>
+      <w:lvlText w:val=""/>
+      <w:lvlJc w:val="left"/>
+      <w:pPr>
+        <w:ind w:left="2940" w:hanging="360"/>
+      </w:pPr>
+      <w:rPr>
+        <w:rFonts w:ascii="Symbol" w:hAnsi="Symbol" w:hint="default"/>
+      </w:rPr>
+    </w:lvl>
+    <w:lvl w:ilvl="4" w:tplc="10000003" w:tentative="1">
+      <w:start w:val="1"/>
+      <w:numFmt w:val="bullet"/>
+      <w:lvlText w:val="o"/>
+      <w:lvlJc w:val="left"/>
+      <w:pPr>
+        <w:ind w:left="3660" w:hanging="360"/>
+      </w:pPr>
+      <w:rPr>
+        <w:rFonts w:ascii="Courier New" w:hAnsi="Courier New" w:cs="Courier New" w:hint="default"/>
+      </w:rPr>
+    </w:lvl>
+    <w:lvl w:ilvl="5" w:tplc="10000005" w:tentative="1">
+      <w:start w:val="1"/>
+      <w:numFmt w:val="bullet"/>
+      <w:lvlText w:val=""/>
+      <w:lvlJc w:val="left"/>
+      <w:pPr>
+        <w:ind w:left="4380" w:hanging="360"/>
+      </w:pPr>
+      <w:rPr>
+        <w:rFonts w:ascii="Wingdings" w:hAnsi="Wingdings" w:hint="default"/>
+      </w:rPr>
+    </w:lvl>
+    <w:lvl w:ilvl="6" w:tplc="10000001" w:tentative="1">
+      <w:start w:val="1"/>
+      <w:numFmt w:val="bullet"/>
+      <w:lvlText w:val=""/>
+      <w:lvlJc w:val="left"/>
+      <w:pPr>
+        <w:ind w:left="5100" w:hanging="360"/>
+      </w:pPr>
+      <w:rPr>
+        <w:rFonts w:ascii="Symbol" w:hAnsi="Symbol" w:hint="default"/>
+      </w:rPr>
+    </w:lvl>
+    <w:lvl w:ilvl="7" w:tplc="10000003" w:tentative="1">
+      <w:start w:val="1"/>
+      <w:numFmt w:val="bullet"/>
+      <w:lvlText w:val="o"/>
+      <w:lvlJc w:val="left"/>
+      <w:pPr>
+        <w:ind w:left="5820" w:hanging="360"/>
+      </w:pPr>
+      <w:rPr>
+        <w:rFonts w:ascii="Courier New" w:hAnsi="Courier New" w:cs="Courier New" w:hint="default"/>
+      </w:rPr>
+    </w:lvl>
+    <w:lvl w:ilvl="8" w:tplc="10000005" w:tentative="1">
+      <w:start w:val="1"/>
+      <w:numFmt w:val="bullet"/>
+      <w:lvlText w:val=""/>
+      <w:lvlJc w:val="left"/>
+      <w:pPr>
+        <w:ind w:left="6540" w:hanging="360"/>
+      </w:pPr>
+      <w:rPr>
+        <w:rFonts w:ascii="Wingdings" w:hAnsi="Wingdings" w:hint="default"/>
+      </w:rPr>
+    </w:lvl>
+  </w:abstractNum>
+  <w:abstractNum w:abstractNumId="9" w15:restartNumberingAfterBreak="0">
     <w:nsid w:val="66E41243"/>
     <w:multiLevelType w:val="hybridMultilevel"/>
     <w:tmpl w:val="D3E21764"/>
@@ -2693,7 +2956,120 @@
       </w:rPr>
     </w:lvl>
   </w:abstractNum>
-  <w:abstractNum w:abstractNumId="4" w15:restartNumberingAfterBreak="0">
+  <w:abstractNum w:abstractNumId="10" w15:restartNumberingAfterBreak="0">
+    <w:nsid w:val="71D8294E"/>
+    <w:multiLevelType w:val="hybridMultilevel"/>
+    <w:tmpl w:val="BB4AA284"/>
+    <w:lvl w:ilvl="0" w:tplc="10000001">
+      <w:start w:val="1"/>
+      <w:numFmt w:val="bullet"/>
+      <w:lvlText w:val=""/>
+      <w:lvlJc w:val="left"/>
+      <w:pPr>
+        <w:ind w:left="780" w:hanging="360"/>
+      </w:pPr>
+      <w:rPr>
+        <w:rFonts w:ascii="Symbol" w:hAnsi="Symbol" w:hint="default"/>
+      </w:rPr>
+    </w:lvl>
+    <w:lvl w:ilvl="1" w:tplc="10000003" w:tentative="1">
+      <w:start w:val="1"/>
+      <w:numFmt w:val="bullet"/>
+      <w:lvlText w:val="o"/>
+      <w:lvlJc w:val="left"/>
+      <w:pPr>
+        <w:ind w:left="1500" w:hanging="360"/>
+      </w:pPr>
+      <w:rPr>
+        <w:rFonts w:ascii="Courier New" w:hAnsi="Courier New" w:cs="Courier New" w:hint="default"/>
+      </w:rPr>
+    </w:lvl>
+    <w:lvl w:ilvl="2" w:tplc="10000005" w:tentative="1">
+      <w:start w:val="1"/>
+      <w:numFmt w:val="bullet"/>
+      <w:lvlText w:val=""/>
+      <w:lvlJc w:val="left"/>
+      <w:pPr>
+        <w:ind w:left="2220" w:hanging="360"/>
+      </w:pPr>
+      <w:rPr>
+        <w:rFonts w:ascii="Wingdings" w:hAnsi="Wingdings" w:hint="default"/>
+      </w:rPr>
+    </w:lvl>
+    <w:lvl w:ilvl="3" w:tplc="10000001" w:tentative="1">
+      <w:start w:val="1"/>
+      <w:numFmt w:val="bullet"/>
+      <w:lvlText w:val=""/>
+      <w:lvlJc w:val="left"/>
+      <w:pPr>
+        <w:ind w:left="2940" w:hanging="360"/>
+      </w:pPr>
+      <w:rPr>
+        <w:rFonts w:ascii="Symbol" w:hAnsi="Symbol" w:hint="default"/>
+      </w:rPr>
+    </w:lvl>
+    <w:lvl w:ilvl="4" w:tplc="10000003" w:tentative="1">
+      <w:start w:val="1"/>
+      <w:numFmt w:val="bullet"/>
+      <w:lvlText w:val="o"/>
+      <w:lvlJc w:val="left"/>
+      <w:pPr>
+        <w:ind w:left="3660" w:hanging="360"/>
+      </w:pPr>
+      <w:rPr>
+        <w:rFonts w:ascii="Courier New" w:hAnsi="Courier New" w:cs="Courier New" w:hint="default"/>
+      </w:rPr>
+    </w:lvl>
+    <w:lvl w:ilvl="5" w:tplc="10000005" w:tentative="1">
+      <w:start w:val="1"/>
+      <w:numFmt w:val="bullet"/>
+      <w:lvlText w:val=""/>
+      <w:lvlJc w:val="left"/>
+      <w:pPr>
+        <w:ind w:left="4380" w:hanging="360"/>
+      </w:pPr>
+      <w:rPr>
+        <w:rFonts w:ascii="Wingdings" w:hAnsi="Wingdings" w:hint="default"/>
+      </w:rPr>
+    </w:lvl>
+    <w:lvl w:ilvl="6" w:tplc="10000001" w:tentative="1">
+      <w:start w:val="1"/>
+      <w:numFmt w:val="bullet"/>
+      <w:lvlText w:val=""/>
+      <w:lvlJc w:val="left"/>
+      <w:pPr>
+        <w:ind w:left="5100" w:hanging="360"/>
+      </w:pPr>
+      <w:rPr>
+        <w:rFonts w:ascii="Symbol" w:hAnsi="Symbol" w:hint="default"/>
+      </w:rPr>
+    </w:lvl>
+    <w:lvl w:ilvl="7" w:tplc="10000003" w:tentative="1">
+      <w:start w:val="1"/>
+      <w:numFmt w:val="bullet"/>
+      <w:lvlText w:val="o"/>
+      <w:lvlJc w:val="left"/>
+      <w:pPr>
+        <w:ind w:left="5820" w:hanging="360"/>
+      </w:pPr>
+      <w:rPr>
+        <w:rFonts w:ascii="Courier New" w:hAnsi="Courier New" w:cs="Courier New" w:hint="default"/>
+      </w:rPr>
+    </w:lvl>
+    <w:lvl w:ilvl="8" w:tplc="10000005" w:tentative="1">
+      <w:start w:val="1"/>
+      <w:numFmt w:val="bullet"/>
+      <w:lvlText w:val=""/>
+      <w:lvlJc w:val="left"/>
+      <w:pPr>
+        <w:ind w:left="6540" w:hanging="360"/>
+      </w:pPr>
+      <w:rPr>
+        <w:rFonts w:ascii="Wingdings" w:hAnsi="Wingdings" w:hint="default"/>
+      </w:rPr>
+    </w:lvl>
+  </w:abstractNum>
+  <w:abstractNum w:abstractNumId="11" w15:restartNumberingAfterBreak="0">
     <w:nsid w:val="73165230"/>
     <w:multiLevelType w:val="hybridMultilevel"/>
     <w:tmpl w:val="E3446B36"/>
@@ -2806,7 +3182,7 @@
       </w:rPr>
     </w:lvl>
   </w:abstractNum>
-  <w:abstractNum w:abstractNumId="5" w15:restartNumberingAfterBreak="0">
+  <w:abstractNum w:abstractNumId="12" w15:restartNumberingAfterBreak="0">
     <w:nsid w:val="779A302F"/>
     <w:multiLevelType w:val="hybridMultilevel"/>
     <w:tmpl w:val="A0A44CDE"/>
@@ -2920,13 +3296,13 @@
     </w:lvl>
   </w:abstractNum>
   <w:num w:numId="1" w16cid:durableId="1026323506">
-    <w:abstractNumId w:val="5"/>
+    <w:abstractNumId w:val="12"/>
   </w:num>
   <w:num w:numId="2" w16cid:durableId="773400667">
-    <w:abstractNumId w:val="4"/>
+    <w:abstractNumId w:val="11"/>
   </w:num>
   <w:num w:numId="3" w16cid:durableId="105926770">
-    <w:abstractNumId w:val="3"/>
+    <w:abstractNumId w:val="9"/>
   </w:num>
   <w:num w:numId="4" w16cid:durableId="801773549">
     <w:abstractNumId w:val="1"/>
@@ -2935,6 +3311,27 @@
     <w:abstractNumId w:val="0"/>
   </w:num>
   <w:num w:numId="6" w16cid:durableId="725495471">
+    <w:abstractNumId w:val="3"/>
+  </w:num>
+  <w:num w:numId="7" w16cid:durableId="72356015">
+    <w:abstractNumId w:val="4"/>
+  </w:num>
+  <w:num w:numId="8" w16cid:durableId="1222592608">
+    <w:abstractNumId w:val="6"/>
+  </w:num>
+  <w:num w:numId="9" w16cid:durableId="55596389">
+    <w:abstractNumId w:val="7"/>
+  </w:num>
+  <w:num w:numId="10" w16cid:durableId="1403527065">
+    <w:abstractNumId w:val="10"/>
+  </w:num>
+  <w:num w:numId="11" w16cid:durableId="1928612540">
+    <w:abstractNumId w:val="5"/>
+  </w:num>
+  <w:num w:numId="12" w16cid:durableId="606425876">
+    <w:abstractNumId w:val="8"/>
+  </w:num>
+  <w:num w:numId="13" w16cid:durableId="1153909444">
     <w:abstractNumId w:val="2"/>
   </w:num>
 </w:numbering>

</xml_diff>